<commit_message>
Add Vision and UseCaseModel
</commit_message>
<xml_diff>
--- a/Project_UseCaseModel.docx
+++ b/Project_UseCaseModel.docx
@@ -1,6 +1,6 @@
 
 <file path=word/document.xml><?xml version="1.0" encoding="utf-8"?>
-<w:document xmlns:ve="http://schemas.openxmlformats.org/markup-compatibility/2006" xmlns:o="urn:schemas-microsoft-com:office:office" xmlns:r="http://schemas.openxmlformats.org/officeDocument/2006/relationships" xmlns:m="http://schemas.openxmlformats.org/officeDocument/2006/math" xmlns:v="urn:schemas-microsoft-com:vml" xmlns:wp="http://schemas.openxmlformats.org/drawingml/2006/wordprocessingDrawing" xmlns:w10="urn:schemas-microsoft-com:office:word" xmlns:w="http://schemas.openxmlformats.org/wordprocessingml/2006/main" xmlns:wne="http://schemas.microsoft.com/office/word/2006/wordml">
+<w:document xmlns:wpc="http://schemas.microsoft.com/office/word/2010/wordprocessingCanvas" xmlns:mc="http://schemas.openxmlformats.org/markup-compatibility/2006" xmlns:o="urn:schemas-microsoft-com:office:office" xmlns:r="http://schemas.openxmlformats.org/officeDocument/2006/relationships" xmlns:m="http://schemas.openxmlformats.org/officeDocument/2006/math" xmlns:v="urn:schemas-microsoft-com:vml" xmlns:wp14="http://schemas.microsoft.com/office/word/2010/wordprocessingDrawing" xmlns:wp="http://schemas.openxmlformats.org/drawingml/2006/wordprocessingDrawing" xmlns:w10="urn:schemas-microsoft-com:office:word" xmlns:w="http://schemas.openxmlformats.org/wordprocessingml/2006/main" xmlns:w14="http://schemas.microsoft.com/office/word/2010/wordml" xmlns:wpg="http://schemas.microsoft.com/office/word/2010/wordprocessingGroup" xmlns:wpi="http://schemas.microsoft.com/office/word/2010/wordprocessingInk" xmlns:wne="http://schemas.microsoft.com/office/word/2006/wordml" xmlns:wps="http://schemas.microsoft.com/office/word/2010/wordprocessingShape" mc:Ignorable="w14 wp14">
   <w:body>
     <w:p>
       <w:pPr>
@@ -23,9 +23,12 @@
         <w:rPr>
           <w:rFonts w:ascii="Times New Roman" w:hAnsi="Times New Roman"/>
         </w:rPr>
-        <w:t>&lt;Project Name&gt;</w:t>
-      </w:r>
-      <w:r>
+        <w:t>School Master</w:t>
+      </w:r>
+      <w:r>
+        <w:rPr>
+          <w:rFonts w:ascii="Times New Roman" w:hAnsi="Times New Roman"/>
+        </w:rPr>
         <w:fldChar w:fldCharType="end"/>
       </w:r>
     </w:p>
@@ -56,23 +59,14 @@
         <w:jc w:val="right"/>
         <w:rPr>
           <w:rFonts w:ascii="Times New Roman" w:hAnsi="Times New Roman"/>
-        </w:rPr>
-      </w:pPr>
-    </w:p>
-    <w:p>
-      <w:pPr>
-        <w:pStyle w:val="Title"/>
-        <w:jc w:val="right"/>
+          <w:sz w:val="28"/>
+        </w:rPr>
+      </w:pPr>
+      <w:r>
         <w:rPr>
           <w:rFonts w:ascii="Times New Roman" w:hAnsi="Times New Roman"/>
           <w:sz w:val="28"/>
         </w:rPr>
-      </w:pPr>
-      <w:r>
-        <w:rPr>
-          <w:rFonts w:ascii="Times New Roman" w:hAnsi="Times New Roman"/>
-          <w:sz w:val="28"/>
-        </w:rPr>
         <w:t>Version &lt;1.0&gt;</w:t>
       </w:r>
     </w:p>
@@ -99,7 +93,7 @@
     <w:p>
       <w:pPr>
         <w:sectPr>
-          <w:headerReference w:type="default" r:id="rId7"/>
+          <w:headerReference w:type="default" r:id="rId8"/>
           <w:endnotePr>
             <w:numFmt w:val="decimal"/>
           </w:endnotePr>
@@ -137,7 +131,7 @@
           <w:insideV w:val="single" w:sz="6" w:space="0" w:color="auto"/>
         </w:tblBorders>
         <w:tblLayout w:type="fixed"/>
-        <w:tblLook w:val="0000"/>
+        <w:tblLook w:val="0000" w:firstRow="0" w:lastRow="0" w:firstColumn="0" w:lastColumn="0" w:noHBand="0" w:noVBand="0"/>
       </w:tblPr>
       <w:tblGrid>
         <w:gridCol w:w="2304"/>
@@ -237,31 +231,7 @@
               <w:pStyle w:val="Tabletext"/>
             </w:pPr>
             <w:r>
-              <w:t>&lt;</w:t>
-            </w:r>
-            <w:proofErr w:type="spellStart"/>
-            <w:r>
-              <w:t>dd</w:t>
-            </w:r>
-            <w:proofErr w:type="spellEnd"/>
-            <w:r>
-              <w:t>/</w:t>
-            </w:r>
-            <w:proofErr w:type="spellStart"/>
-            <w:r>
-              <w:t>mmm</w:t>
-            </w:r>
-            <w:proofErr w:type="spellEnd"/>
-            <w:r>
-              <w:t>/</w:t>
-            </w:r>
-            <w:proofErr w:type="spellStart"/>
-            <w:r>
-              <w:t>yy</w:t>
-            </w:r>
-            <w:proofErr w:type="spellEnd"/>
-            <w:r>
-              <w:t>&gt;</w:t>
+              <w:t>22/03/2017</w:t>
             </w:r>
           </w:p>
         </w:tc>
@@ -274,15 +244,7 @@
               <w:pStyle w:val="Tabletext"/>
             </w:pPr>
             <w:r>
-              <w:t>&lt;</w:t>
-            </w:r>
-            <w:proofErr w:type="spellStart"/>
-            <w:r>
-              <w:t>x.x</w:t>
-            </w:r>
-            <w:proofErr w:type="spellEnd"/>
-            <w:r>
-              <w:t>&gt;</w:t>
+              <w:t>1.0</w:t>
             </w:r>
           </w:p>
         </w:tc>
@@ -295,7 +257,7 @@
               <w:pStyle w:val="Tabletext"/>
             </w:pPr>
             <w:r>
-              <w:t>&lt;details&gt;</w:t>
+              <w:t>Describe use-case diagram</w:t>
             </w:r>
           </w:p>
         </w:tc>
@@ -308,7 +270,7 @@
               <w:pStyle w:val="Tabletext"/>
             </w:pPr>
             <w:r>
-              <w:t>&lt;name&gt;</w:t>
+              <w:t>Chis Razvan</w:t>
             </w:r>
           </w:p>
         </w:tc>
@@ -469,7 +431,6 @@
           <w:tab w:val="left" w:pos="432"/>
         </w:tabs>
         <w:rPr>
-          <w:rFonts w:eastAsiaTheme="minorEastAsia"/>
           <w:noProof/>
           <w:sz w:val="22"/>
           <w:szCs w:val="22"/>
@@ -492,7 +453,6 @@
       </w:r>
       <w:r>
         <w:rPr>
-          <w:rFonts w:eastAsiaTheme="minorEastAsia"/>
           <w:noProof/>
           <w:sz w:val="22"/>
           <w:szCs w:val="22"/>
@@ -554,7 +514,6 @@
           <w:tab w:val="left" w:pos="432"/>
         </w:tabs>
         <w:rPr>
-          <w:rFonts w:eastAsiaTheme="minorEastAsia"/>
           <w:noProof/>
           <w:sz w:val="22"/>
           <w:szCs w:val="22"/>
@@ -568,7 +527,6 @@
       </w:r>
       <w:r>
         <w:rPr>
-          <w:rFonts w:eastAsiaTheme="minorEastAsia"/>
           <w:noProof/>
           <w:sz w:val="22"/>
           <w:szCs w:val="22"/>
@@ -643,20 +601,34 @@
         </w:rPr>
         <w:br w:type="page"/>
       </w:r>
-      <w:fldSimple w:instr="title  \* Mergeformat ">
-        <w:r>
-          <w:rPr>
-            <w:rFonts w:ascii="Times New Roman" w:hAnsi="Times New Roman"/>
-          </w:rPr>
-          <w:t xml:space="preserve">Use-Case </w:t>
-        </w:r>
-        <w:r>
-          <w:rPr>
-            <w:rFonts w:ascii="Times New Roman" w:hAnsi="Times New Roman"/>
-          </w:rPr>
-          <w:t>Model</w:t>
-        </w:r>
-      </w:fldSimple>
+      <w:r>
+        <w:lastRenderedPageBreak/>
+        <w:fldChar w:fldCharType="begin"/>
+      </w:r>
+      <w:r>
+        <w:instrText xml:space="preserve">title  \* Mergeformat </w:instrText>
+      </w:r>
+      <w:r>
+        <w:fldChar w:fldCharType="separate"/>
+      </w:r>
+      <w:r>
+        <w:rPr>
+          <w:rFonts w:ascii="Times New Roman" w:hAnsi="Times New Roman"/>
+        </w:rPr>
+        <w:t xml:space="preserve">Use-Case </w:t>
+      </w:r>
+      <w:r>
+        <w:rPr>
+          <w:rFonts w:ascii="Times New Roman" w:hAnsi="Times New Roman"/>
+        </w:rPr>
+        <w:t>Model</w:t>
+      </w:r>
+      <w:r>
+        <w:rPr>
+          <w:rFonts w:ascii="Times New Roman" w:hAnsi="Times New Roman"/>
+        </w:rPr>
+        <w:fldChar w:fldCharType="end"/>
+      </w:r>
       <w:bookmarkStart w:id="0" w:name="_Toc423410237"/>
       <w:bookmarkStart w:id="1" w:name="_Toc425054503"/>
       <w:r>
@@ -692,899 +664,519 @@
       <w:bookmarkEnd w:id="2"/>
     </w:p>
     <w:p>
-      <w:pPr>
-        <w:pStyle w:val="InfoBlue"/>
-      </w:pPr>
-      <w:r>
-        <w:t>[</w:t>
-      </w:r>
-      <w:r>
-        <w:t>Identify actors, scenarios and use cases</w:t>
-      </w:r>
-      <w:r>
-        <w:t>.</w:t>
-      </w:r>
-      <w:r>
-        <w:t xml:space="preserve"> Describe the</w:t>
-      </w:r>
-      <w:r>
-        <w:t xml:space="preserve"> three most important</w:t>
-      </w:r>
-      <w:r>
-        <w:t xml:space="preserve"> use-cases according to the following format:</w:t>
-      </w:r>
-    </w:p>
-    <w:p>
-      <w:pPr>
-        <w:spacing w:line="240" w:lineRule="auto"/>
-        <w:ind w:firstLine="720"/>
-        <w:jc w:val="both"/>
-        <w:rPr>
-          <w:b/>
-          <w:i/>
-          <w:color w:val="C0504D" w:themeColor="accent2"/>
-          <w:sz w:val="24"/>
-        </w:rPr>
-      </w:pPr>
-      <w:r>
-        <w:rPr>
-          <w:b/>
-          <w:i/>
-          <w:color w:val="C0504D" w:themeColor="accent2"/>
-          <w:sz w:val="24"/>
-        </w:rPr>
-        <w:t>Use case: &lt;use case goal&gt;</w:t>
-      </w:r>
-    </w:p>
-    <w:p>
-      <w:pPr>
-        <w:spacing w:line="240" w:lineRule="auto"/>
-        <w:ind w:firstLine="720"/>
-        <w:jc w:val="both"/>
-        <w:rPr>
-          <w:b/>
-          <w:i/>
-          <w:color w:val="C0504D" w:themeColor="accent2"/>
-          <w:sz w:val="24"/>
-        </w:rPr>
-      </w:pPr>
-      <w:r>
-        <w:rPr>
-          <w:b/>
-          <w:i/>
-          <w:color w:val="C0504D" w:themeColor="accent2"/>
-          <w:sz w:val="24"/>
-        </w:rPr>
-        <w:t>Level: &lt;one of: summary level, user-goal level, sub-function&gt;</w:t>
-      </w:r>
-    </w:p>
-    <w:p>
-      <w:pPr>
-        <w:spacing w:line="240" w:lineRule="auto"/>
-        <w:ind w:firstLine="720"/>
-        <w:jc w:val="both"/>
-        <w:rPr>
-          <w:b/>
-          <w:i/>
-          <w:color w:val="C0504D" w:themeColor="accent2"/>
-          <w:sz w:val="24"/>
-        </w:rPr>
-      </w:pPr>
-      <w:r>
-        <w:rPr>
-          <w:b/>
-          <w:i/>
-          <w:color w:val="C0504D" w:themeColor="accent2"/>
-          <w:sz w:val="24"/>
-        </w:rPr>
-        <w:t>Primary actor: &lt;a role name for the actor who initiates the use case&gt;</w:t>
-      </w:r>
-    </w:p>
-    <w:p>
-      <w:pPr>
-        <w:spacing w:line="240" w:lineRule="auto"/>
-        <w:ind w:left="720"/>
-        <w:jc w:val="both"/>
-        <w:rPr>
-          <w:b/>
-          <w:i/>
-          <w:color w:val="C0504D" w:themeColor="accent2"/>
-          <w:sz w:val="24"/>
-        </w:rPr>
-      </w:pPr>
-      <w:r>
-        <w:rPr>
-          <w:b/>
-          <w:i/>
-          <w:color w:val="C0504D" w:themeColor="accent2"/>
-          <w:sz w:val="24"/>
-        </w:rPr>
-        <w:t xml:space="preserve">Main success scenario: &lt;the steps of the main success </w:t>
-      </w:r>
-      <w:r>
-        <w:rPr>
-          <w:b/>
-          <w:i/>
-          <w:color w:val="C0504D" w:themeColor="accent2"/>
-          <w:sz w:val="24"/>
-        </w:rPr>
-        <w:t>scenario from trigger to goal delivery</w:t>
-      </w:r>
-      <w:r>
-        <w:rPr>
-          <w:b/>
-          <w:i/>
-          <w:vanish/>
-          <w:color w:val="C0504D" w:themeColor="accent2"/>
-          <w:sz w:val="24"/>
-        </w:rPr>
-        <w:t>e following format:</w:t>
-      </w:r>
-      <w:r>
-        <w:rPr>
-          <w:b/>
-          <w:i/>
-          <w:vanish/>
-          <w:color w:val="C0504D" w:themeColor="accent2"/>
-          <w:sz w:val="24"/>
-        </w:rPr>
-        <w:cr/>
-      </w:r>
-      <w:r>
-        <w:rPr>
-          <w:b/>
-          <w:i/>
-          <w:vanish/>
-          <w:color w:val="C0504D" w:themeColor="accent2"/>
-          <w:sz w:val="24"/>
-        </w:rPr>
-        <w:pgNum/>
-      </w:r>
-      <w:r>
-        <w:rPr>
-          <w:b/>
-          <w:i/>
-          <w:vanish/>
-          <w:color w:val="C0504D" w:themeColor="accent2"/>
-          <w:sz w:val="24"/>
-        </w:rPr>
-        <w:pgNum/>
-      </w:r>
-      <w:r>
-        <w:rPr>
-          <w:b/>
-          <w:i/>
-          <w:vanish/>
-          <w:color w:val="C0504D" w:themeColor="accent2"/>
-          <w:sz w:val="24"/>
-        </w:rPr>
-        <w:pgNum/>
-      </w:r>
-      <w:r>
-        <w:rPr>
-          <w:b/>
-          <w:i/>
-          <w:vanish/>
-          <w:color w:val="C0504D" w:themeColor="accent2"/>
-          <w:sz w:val="24"/>
-        </w:rPr>
-        <w:pgNum/>
-      </w:r>
-      <w:r>
-        <w:rPr>
-          <w:b/>
-          <w:i/>
-          <w:vanish/>
-          <w:color w:val="C0504D" w:themeColor="accent2"/>
-          <w:sz w:val="24"/>
-        </w:rPr>
-        <w:pgNum/>
-      </w:r>
-      <w:r>
-        <w:rPr>
-          <w:b/>
-          <w:i/>
-          <w:vanish/>
-          <w:color w:val="C0504D" w:themeColor="accent2"/>
-          <w:sz w:val="24"/>
-        </w:rPr>
-        <w:pgNum/>
-      </w:r>
-      <w:r>
-        <w:rPr>
-          <w:b/>
-          <w:i/>
-          <w:vanish/>
-          <w:color w:val="C0504D" w:themeColor="accent2"/>
-          <w:sz w:val="24"/>
-        </w:rPr>
-        <w:pgNum/>
-      </w:r>
-      <w:r>
-        <w:rPr>
-          <w:b/>
-          <w:i/>
-          <w:vanish/>
-          <w:color w:val="C0504D" w:themeColor="accent2"/>
-          <w:sz w:val="24"/>
-        </w:rPr>
-        <w:pgNum/>
-      </w:r>
-      <w:r>
-        <w:rPr>
-          <w:b/>
-          <w:i/>
-          <w:vanish/>
-          <w:color w:val="C0504D" w:themeColor="accent2"/>
-          <w:sz w:val="24"/>
-        </w:rPr>
-        <w:pgNum/>
-      </w:r>
-      <w:r>
-        <w:rPr>
-          <w:b/>
-          <w:i/>
-          <w:vanish/>
-          <w:color w:val="C0504D" w:themeColor="accent2"/>
-          <w:sz w:val="24"/>
-        </w:rPr>
-        <w:pgNum/>
-      </w:r>
-      <w:r>
-        <w:rPr>
-          <w:b/>
-          <w:i/>
-          <w:vanish/>
-          <w:color w:val="C0504D" w:themeColor="accent2"/>
-          <w:sz w:val="24"/>
-        </w:rPr>
-        <w:pgNum/>
-      </w:r>
-      <w:r>
-        <w:rPr>
-          <w:b/>
-          <w:i/>
-          <w:vanish/>
-          <w:color w:val="C0504D" w:themeColor="accent2"/>
-          <w:sz w:val="24"/>
-        </w:rPr>
-        <w:pgNum/>
-      </w:r>
-      <w:r>
-        <w:rPr>
-          <w:b/>
-          <w:i/>
-          <w:vanish/>
-          <w:color w:val="C0504D" w:themeColor="accent2"/>
-          <w:sz w:val="24"/>
-        </w:rPr>
-        <w:pgNum/>
-      </w:r>
-      <w:r>
-        <w:rPr>
-          <w:b/>
-          <w:i/>
-          <w:vanish/>
-          <w:color w:val="C0504D" w:themeColor="accent2"/>
-          <w:sz w:val="24"/>
-        </w:rPr>
-        <w:pgNum/>
-      </w:r>
-      <w:r>
-        <w:rPr>
-          <w:b/>
-          <w:i/>
-          <w:vanish/>
-          <w:color w:val="C0504D" w:themeColor="accent2"/>
-          <w:sz w:val="24"/>
-        </w:rPr>
-        <w:pgNum/>
-      </w:r>
-      <w:r>
-        <w:rPr>
-          <w:b/>
-          <w:i/>
-          <w:vanish/>
-          <w:color w:val="C0504D" w:themeColor="accent2"/>
-          <w:sz w:val="24"/>
-        </w:rPr>
-        <w:pgNum/>
-      </w:r>
-      <w:r>
-        <w:rPr>
-          <w:b/>
-          <w:i/>
-          <w:vanish/>
-          <w:color w:val="C0504D" w:themeColor="accent2"/>
-          <w:sz w:val="24"/>
-        </w:rPr>
-        <w:pgNum/>
-      </w:r>
-      <w:r>
-        <w:rPr>
-          <w:b/>
-          <w:i/>
-          <w:vanish/>
-          <w:color w:val="C0504D" w:themeColor="accent2"/>
-          <w:sz w:val="24"/>
-        </w:rPr>
-        <w:pgNum/>
-      </w:r>
-      <w:r>
-        <w:rPr>
-          <w:b/>
-          <w:i/>
-          <w:vanish/>
-          <w:color w:val="C0504D" w:themeColor="accent2"/>
-          <w:sz w:val="24"/>
-        </w:rPr>
-        <w:pgNum/>
-      </w:r>
-      <w:r>
-        <w:rPr>
-          <w:b/>
-          <w:i/>
-          <w:vanish/>
-          <w:color w:val="C0504D" w:themeColor="accent2"/>
-          <w:sz w:val="24"/>
-        </w:rPr>
-        <w:pgNum/>
-      </w:r>
-      <w:r>
-        <w:rPr>
-          <w:b/>
-          <w:i/>
-          <w:vanish/>
-          <w:color w:val="C0504D" w:themeColor="accent2"/>
-          <w:sz w:val="24"/>
-        </w:rPr>
-        <w:pgNum/>
-      </w:r>
-      <w:r>
-        <w:rPr>
-          <w:b/>
-          <w:i/>
-          <w:vanish/>
-          <w:color w:val="C0504D" w:themeColor="accent2"/>
-          <w:sz w:val="24"/>
-        </w:rPr>
-        <w:pgNum/>
-      </w:r>
-      <w:r>
-        <w:rPr>
-          <w:b/>
-          <w:i/>
-          <w:vanish/>
-          <w:color w:val="C0504D" w:themeColor="accent2"/>
-          <w:sz w:val="24"/>
-        </w:rPr>
-        <w:pgNum/>
-      </w:r>
-      <w:r>
-        <w:rPr>
-          <w:b/>
-          <w:i/>
-          <w:vanish/>
-          <w:color w:val="C0504D" w:themeColor="accent2"/>
-          <w:sz w:val="24"/>
-        </w:rPr>
-        <w:pgNum/>
-      </w:r>
-      <w:r>
-        <w:rPr>
-          <w:b/>
-          <w:i/>
-          <w:vanish/>
-          <w:color w:val="C0504D" w:themeColor="accent2"/>
-          <w:sz w:val="24"/>
-        </w:rPr>
-        <w:pgNum/>
-      </w:r>
-      <w:r>
-        <w:rPr>
-          <w:b/>
-          <w:i/>
-          <w:vanish/>
-          <w:color w:val="C0504D" w:themeColor="accent2"/>
-          <w:sz w:val="24"/>
-        </w:rPr>
-        <w:pgNum/>
-      </w:r>
-      <w:r>
-        <w:rPr>
-          <w:b/>
-          <w:i/>
-          <w:vanish/>
-          <w:color w:val="C0504D" w:themeColor="accent2"/>
-          <w:sz w:val="24"/>
-        </w:rPr>
-        <w:pgNum/>
-      </w:r>
-      <w:r>
-        <w:rPr>
-          <w:b/>
-          <w:i/>
-          <w:vanish/>
-          <w:color w:val="C0504D" w:themeColor="accent2"/>
-          <w:sz w:val="24"/>
-        </w:rPr>
-        <w:pgNum/>
-      </w:r>
-      <w:r>
-        <w:rPr>
-          <w:b/>
-          <w:i/>
-          <w:vanish/>
-          <w:color w:val="C0504D" w:themeColor="accent2"/>
-          <w:sz w:val="24"/>
-        </w:rPr>
-        <w:pgNum/>
-      </w:r>
-      <w:r>
-        <w:rPr>
-          <w:b/>
-          <w:i/>
-          <w:vanish/>
-          <w:color w:val="C0504D" w:themeColor="accent2"/>
-          <w:sz w:val="24"/>
-        </w:rPr>
-        <w:pgNum/>
-      </w:r>
-      <w:r>
-        <w:rPr>
-          <w:b/>
-          <w:i/>
-          <w:vanish/>
-          <w:color w:val="C0504D" w:themeColor="accent2"/>
-          <w:sz w:val="24"/>
-        </w:rPr>
-        <w:pgNum/>
-      </w:r>
-      <w:r>
-        <w:rPr>
-          <w:b/>
-          <w:i/>
-          <w:vanish/>
-          <w:color w:val="C0504D" w:themeColor="accent2"/>
-          <w:sz w:val="24"/>
-        </w:rPr>
-        <w:pgNum/>
-      </w:r>
-      <w:r>
-        <w:rPr>
-          <w:b/>
-          <w:i/>
-          <w:vanish/>
-          <w:color w:val="C0504D" w:themeColor="accent2"/>
-          <w:sz w:val="24"/>
-        </w:rPr>
-        <w:pgNum/>
-      </w:r>
-      <w:r>
-        <w:rPr>
-          <w:b/>
-          <w:i/>
-          <w:vanish/>
-          <w:color w:val="C0504D" w:themeColor="accent2"/>
-          <w:sz w:val="24"/>
-        </w:rPr>
-        <w:pgNum/>
-      </w:r>
-      <w:r>
-        <w:rPr>
-          <w:b/>
-          <w:i/>
-          <w:vanish/>
-          <w:color w:val="C0504D" w:themeColor="accent2"/>
-          <w:sz w:val="24"/>
-        </w:rPr>
-        <w:pgNum/>
-      </w:r>
-      <w:r>
-        <w:rPr>
-          <w:b/>
-          <w:i/>
-          <w:vanish/>
-          <w:color w:val="C0504D" w:themeColor="accent2"/>
-          <w:sz w:val="24"/>
-        </w:rPr>
-        <w:pgNum/>
-      </w:r>
-      <w:r>
-        <w:rPr>
-          <w:b/>
-          <w:i/>
-          <w:vanish/>
-          <w:color w:val="C0504D" w:themeColor="accent2"/>
-          <w:sz w:val="24"/>
-        </w:rPr>
-        <w:pgNum/>
-      </w:r>
-      <w:r>
-        <w:rPr>
-          <w:b/>
-          <w:i/>
-          <w:vanish/>
-          <w:color w:val="C0504D" w:themeColor="accent2"/>
-          <w:sz w:val="24"/>
-        </w:rPr>
-        <w:pgNum/>
-      </w:r>
-      <w:r>
-        <w:rPr>
-          <w:b/>
-          <w:i/>
-          <w:vanish/>
-          <w:color w:val="C0504D" w:themeColor="accent2"/>
-          <w:sz w:val="24"/>
-        </w:rPr>
-        <w:pgNum/>
-      </w:r>
-      <w:r>
-        <w:rPr>
-          <w:b/>
-          <w:i/>
-          <w:vanish/>
-          <w:color w:val="C0504D" w:themeColor="accent2"/>
-          <w:sz w:val="24"/>
-        </w:rPr>
-        <w:pgNum/>
-      </w:r>
-      <w:r>
-        <w:rPr>
-          <w:b/>
-          <w:i/>
-          <w:vanish/>
-          <w:color w:val="C0504D" w:themeColor="accent2"/>
-          <w:sz w:val="24"/>
-        </w:rPr>
-        <w:pgNum/>
-      </w:r>
-      <w:r>
-        <w:rPr>
-          <w:b/>
-          <w:i/>
-          <w:vanish/>
-          <w:color w:val="C0504D" w:themeColor="accent2"/>
-          <w:sz w:val="24"/>
-        </w:rPr>
-        <w:pgNum/>
-      </w:r>
-      <w:r>
-        <w:rPr>
-          <w:b/>
-          <w:i/>
-          <w:vanish/>
-          <w:color w:val="C0504D" w:themeColor="accent2"/>
-          <w:sz w:val="24"/>
-        </w:rPr>
-        <w:pgNum/>
-      </w:r>
-      <w:r>
-        <w:rPr>
-          <w:b/>
-          <w:i/>
-          <w:vanish/>
-          <w:color w:val="C0504D" w:themeColor="accent2"/>
-          <w:sz w:val="24"/>
-        </w:rPr>
-        <w:pgNum/>
-      </w:r>
-      <w:r>
-        <w:rPr>
-          <w:b/>
-          <w:i/>
-          <w:vanish/>
-          <w:color w:val="C0504D" w:themeColor="accent2"/>
-          <w:sz w:val="24"/>
-        </w:rPr>
-        <w:pgNum/>
-      </w:r>
-      <w:r>
-        <w:rPr>
-          <w:b/>
-          <w:i/>
-          <w:vanish/>
-          <w:color w:val="C0504D" w:themeColor="accent2"/>
-          <w:sz w:val="24"/>
-        </w:rPr>
-        <w:pgNum/>
-      </w:r>
-      <w:r>
-        <w:rPr>
-          <w:b/>
-          <w:i/>
-          <w:vanish/>
-          <w:color w:val="C0504D" w:themeColor="accent2"/>
-          <w:sz w:val="24"/>
-        </w:rPr>
-        <w:pgNum/>
-      </w:r>
-      <w:r>
-        <w:rPr>
-          <w:b/>
-          <w:i/>
-          <w:vanish/>
-          <w:color w:val="C0504D" w:themeColor="accent2"/>
-          <w:sz w:val="24"/>
-        </w:rPr>
-        <w:pgNum/>
-      </w:r>
-      <w:r>
-        <w:rPr>
-          <w:b/>
-          <w:i/>
-          <w:vanish/>
-          <w:color w:val="C0504D" w:themeColor="accent2"/>
-          <w:sz w:val="24"/>
-        </w:rPr>
-        <w:pgNum/>
-      </w:r>
-      <w:r>
-        <w:rPr>
-          <w:b/>
-          <w:i/>
-          <w:vanish/>
-          <w:color w:val="C0504D" w:themeColor="accent2"/>
-          <w:sz w:val="24"/>
-        </w:rPr>
-        <w:pgNum/>
-      </w:r>
-      <w:r>
-        <w:rPr>
-          <w:b/>
-          <w:i/>
-          <w:vanish/>
-          <w:color w:val="C0504D" w:themeColor="accent2"/>
-          <w:sz w:val="24"/>
-        </w:rPr>
-        <w:pgNum/>
-      </w:r>
-      <w:r>
-        <w:rPr>
-          <w:b/>
-          <w:i/>
-          <w:vanish/>
-          <w:color w:val="C0504D" w:themeColor="accent2"/>
-          <w:sz w:val="24"/>
-        </w:rPr>
-        <w:pgNum/>
-      </w:r>
-      <w:r>
-        <w:rPr>
-          <w:b/>
-          <w:i/>
-          <w:vanish/>
-          <w:color w:val="C0504D" w:themeColor="accent2"/>
-          <w:sz w:val="24"/>
-        </w:rPr>
-        <w:pgNum/>
-      </w:r>
-      <w:r>
-        <w:rPr>
-          <w:b/>
-          <w:i/>
-          <w:vanish/>
-          <w:color w:val="C0504D" w:themeColor="accent2"/>
-          <w:sz w:val="24"/>
-        </w:rPr>
-        <w:pgNum/>
-      </w:r>
-      <w:r>
-        <w:rPr>
-          <w:b/>
-          <w:i/>
-          <w:vanish/>
-          <w:color w:val="C0504D" w:themeColor="accent2"/>
-          <w:sz w:val="24"/>
-        </w:rPr>
-        <w:pgNum/>
-      </w:r>
-      <w:r>
-        <w:rPr>
-          <w:b/>
-          <w:i/>
-          <w:vanish/>
-          <w:color w:val="C0504D" w:themeColor="accent2"/>
-          <w:sz w:val="24"/>
-        </w:rPr>
-        <w:pgNum/>
-      </w:r>
-      <w:r>
-        <w:rPr>
-          <w:b/>
-          <w:i/>
-          <w:vanish/>
-          <w:color w:val="C0504D" w:themeColor="accent2"/>
-          <w:sz w:val="24"/>
-        </w:rPr>
-        <w:pgNum/>
-      </w:r>
-      <w:r>
-        <w:rPr>
-          <w:b/>
-          <w:i/>
-          <w:vanish/>
-          <w:color w:val="C0504D" w:themeColor="accent2"/>
-          <w:sz w:val="24"/>
-        </w:rPr>
-        <w:pgNum/>
-      </w:r>
-      <w:r>
-        <w:rPr>
-          <w:b/>
-          <w:i/>
-          <w:vanish/>
-          <w:color w:val="C0504D" w:themeColor="accent2"/>
-          <w:sz w:val="24"/>
-        </w:rPr>
-        <w:pgNum/>
-      </w:r>
-      <w:r>
-        <w:rPr>
-          <w:b/>
-          <w:i/>
-          <w:vanish/>
-          <w:color w:val="C0504D" w:themeColor="accent2"/>
-          <w:sz w:val="24"/>
-        </w:rPr>
-        <w:pgNum/>
-      </w:r>
-      <w:r>
-        <w:rPr>
-          <w:b/>
-          <w:i/>
-          <w:vanish/>
-          <w:color w:val="C0504D" w:themeColor="accent2"/>
-          <w:sz w:val="24"/>
-        </w:rPr>
-        <w:pgNum/>
-      </w:r>
-      <w:r>
-        <w:rPr>
-          <w:b/>
-          <w:i/>
-          <w:vanish/>
-          <w:color w:val="C0504D" w:themeColor="accent2"/>
-          <w:sz w:val="24"/>
-        </w:rPr>
-        <w:pgNum/>
-      </w:r>
-      <w:r>
-        <w:rPr>
-          <w:b/>
-          <w:i/>
-          <w:vanish/>
-          <w:color w:val="C0504D" w:themeColor="accent2"/>
-          <w:sz w:val="24"/>
-        </w:rPr>
-        <w:pgNum/>
-      </w:r>
-      <w:r>
-        <w:rPr>
-          <w:b/>
-          <w:i/>
-          <w:vanish/>
-          <w:color w:val="C0504D" w:themeColor="accent2"/>
-          <w:sz w:val="24"/>
-        </w:rPr>
-        <w:pgNum/>
-      </w:r>
-      <w:r>
-        <w:rPr>
-          <w:b/>
-          <w:i/>
-          <w:vanish/>
-          <w:color w:val="C0504D" w:themeColor="accent2"/>
-          <w:sz w:val="24"/>
-        </w:rPr>
-        <w:pgNum/>
-      </w:r>
-      <w:r>
-        <w:rPr>
-          <w:b/>
-          <w:i/>
-          <w:vanish/>
-          <w:color w:val="C0504D" w:themeColor="accent2"/>
-          <w:sz w:val="24"/>
-        </w:rPr>
-        <w:pgNum/>
-      </w:r>
-      <w:r>
-        <w:rPr>
-          <w:b/>
-          <w:i/>
-          <w:vanish/>
-          <w:color w:val="C0504D" w:themeColor="accent2"/>
-          <w:sz w:val="24"/>
-        </w:rPr>
-        <w:pgNum/>
-      </w:r>
-      <w:r>
-        <w:rPr>
-          <w:b/>
-          <w:i/>
-          <w:vanish/>
-          <w:color w:val="C0504D" w:themeColor="accent2"/>
-          <w:sz w:val="24"/>
-        </w:rPr>
-        <w:pgNum/>
-      </w:r>
-      <w:r>
-        <w:rPr>
-          <w:b/>
-          <w:i/>
-          <w:vanish/>
-          <w:color w:val="C0504D" w:themeColor="accent2"/>
-          <w:sz w:val="24"/>
-        </w:rPr>
-        <w:pgNum/>
-      </w:r>
-      <w:r>
-        <w:rPr>
-          <w:b/>
-          <w:i/>
-          <w:vanish/>
-          <w:color w:val="C0504D" w:themeColor="accent2"/>
-          <w:sz w:val="24"/>
-        </w:rPr>
-        <w:pgNum/>
-      </w:r>
-      <w:r>
-        <w:rPr>
-          <w:b/>
-          <w:i/>
-          <w:color w:val="C0504D" w:themeColor="accent2"/>
-          <w:sz w:val="24"/>
-        </w:rPr>
-        <w:t>&gt;</w:t>
-      </w:r>
-    </w:p>
-    <w:p>
-      <w:pPr>
-        <w:spacing w:line="240" w:lineRule="auto"/>
-        <w:ind w:left="720"/>
-        <w:jc w:val="both"/>
-        <w:rPr>
-          <w:b/>
-          <w:i/>
-          <w:color w:val="C0504D" w:themeColor="accent2"/>
-          <w:sz w:val="24"/>
-        </w:rPr>
-      </w:pPr>
-      <w:r>
-        <w:rPr>
-          <w:b/>
-          <w:i/>
-          <w:color w:val="C0504D" w:themeColor="accent2"/>
-          <w:sz w:val="24"/>
-        </w:rPr>
-        <w:t>Extensions: &lt;alternate scenarios of success or failure&gt;</w:t>
-      </w:r>
-    </w:p>
-    <w:p>
-      <w:pPr>
-        <w:pStyle w:val="InfoBlue"/>
-      </w:pPr>
-      <w:r>
-        <w:t>]</w:t>
-      </w:r>
-    </w:p>
-    <w:p>
-      <w:pPr>
-        <w:pStyle w:val="Heading1"/>
-        <w:widowControl/>
-        <w:rPr>
-          <w:rFonts w:ascii="Times New Roman" w:hAnsi="Times New Roman"/>
-        </w:rPr>
-      </w:pPr>
       <w:bookmarkStart w:id="5" w:name="_Toc254773291"/>
       <w:bookmarkEnd w:id="3"/>
       <w:bookmarkEnd w:id="4"/>
-      <w:r>
+    </w:p>
+    <w:p>
+      <w:r>
+        <w:t>In the application there are several types of actors: the</w:t>
+      </w:r>
+      <w:r>
+        <w:rPr>
+          <w:b/>
+        </w:rPr>
+        <w:t xml:space="preserve"> teacher</w:t>
+      </w:r>
+      <w:r>
+        <w:t xml:space="preserve"> who is able to see their own timetable, see </w:t>
+      </w:r>
+      <w:r>
+        <w:t xml:space="preserve">students </w:t>
+      </w:r>
+      <w:r>
+        <w:t>situation, to assign grades t</w:t>
+      </w:r>
+      <w:r>
+        <w:t>o students and complete scolar</w:t>
+      </w:r>
+      <w:r>
+        <w:t xml:space="preserve"> situation, the students, the material they teach, their </w:t>
+      </w:r>
+      <w:r>
+        <w:rPr>
+          <w:b/>
+        </w:rPr>
+        <w:t>student</w:t>
+      </w:r>
+      <w:r>
+        <w:t xml:space="preserve"> may see the schedule and to see their school situation, </w:t>
+      </w:r>
+      <w:r>
+        <w:rPr>
+          <w:b/>
+        </w:rPr>
+        <w:t>the parent</w:t>
+      </w:r>
+      <w:r>
+        <w:t xml:space="preserve"> has the opportunity to see their children's schedule and see their school situation, </w:t>
+      </w:r>
+      <w:r>
+        <w:rPr>
+          <w:b/>
+        </w:rPr>
+        <w:t>administrator</w:t>
+      </w:r>
+      <w:r>
+        <w:t xml:space="preserve"> can do CRUD operations on students, teachers and classes, assigning students to class, teacher to class assignments and end situation school student at the end of the semester, the student's parent system automatically sends email when a student receives a grade or ending school situation.</w:t>
+      </w:r>
+    </w:p>
+    <w:p>
+      <w:pPr>
+        <w:pStyle w:val="BodyText"/>
+        <w:spacing w:line="240" w:lineRule="auto"/>
+        <w:rPr>
+          <w:b/>
+        </w:rPr>
+      </w:pPr>
+    </w:p>
+    <w:p>
+      <w:pPr>
+        <w:pStyle w:val="BodyText"/>
+        <w:spacing w:line="240" w:lineRule="auto"/>
+      </w:pPr>
+      <w:r>
+        <w:rPr>
+          <w:b/>
+        </w:rPr>
+        <w:t>I. Use cases</w:t>
+      </w:r>
+      <w:r>
+        <w:t xml:space="preserve">: Assign grade to student </w:t>
+      </w:r>
+    </w:p>
+    <w:p>
+      <w:pPr>
+        <w:pStyle w:val="BodyText"/>
+        <w:spacing w:line="240" w:lineRule="auto"/>
+      </w:pPr>
+      <w:r>
+        <w:rPr>
+          <w:b/>
+        </w:rPr>
+        <w:t>Level:</w:t>
+      </w:r>
+      <w:r>
+        <w:t xml:space="preserve"> user-goal level </w:t>
+      </w:r>
+    </w:p>
+    <w:p>
+      <w:pPr>
+        <w:pStyle w:val="BodyText"/>
+        <w:spacing w:line="240" w:lineRule="auto"/>
+      </w:pPr>
+      <w:r>
+        <w:rPr>
+          <w:b/>
+        </w:rPr>
+        <w:t>Primary actor:</w:t>
+      </w:r>
+      <w:r>
+        <w:t xml:space="preserve"> teacher</w:t>
+      </w:r>
+    </w:p>
+    <w:p>
+      <w:pPr>
+        <w:pStyle w:val="BodyText"/>
+        <w:spacing w:line="240" w:lineRule="auto"/>
+        <w:rPr>
+          <w:b/>
+        </w:rPr>
+      </w:pPr>
+      <w:r>
+        <w:rPr>
+          <w:b/>
+        </w:rPr>
+        <w:t xml:space="preserve">Main success scenario: </w:t>
+      </w:r>
+    </w:p>
+    <w:p>
+      <w:pPr>
+        <w:pStyle w:val="BodyText"/>
+        <w:spacing w:line="240" w:lineRule="auto"/>
+      </w:pPr>
+      <w:r>
+        <w:t>1. User select Assign grade</w:t>
+      </w:r>
+    </w:p>
+    <w:p>
+      <w:pPr>
+        <w:pStyle w:val="BodyText"/>
+        <w:spacing w:line="240" w:lineRule="auto"/>
+      </w:pPr>
+      <w:r>
+        <w:t xml:space="preserve">2. The system will display a window with fields to be filled </w:t>
+      </w:r>
+    </w:p>
+    <w:p>
+      <w:pPr>
+        <w:pStyle w:val="BodyText"/>
+        <w:spacing w:line="240" w:lineRule="auto"/>
+      </w:pPr>
+      <w:r>
+        <w:t>3. Teacher add the student's name and grade, and click the OK button</w:t>
+      </w:r>
+    </w:p>
+    <w:p>
+      <w:pPr>
+        <w:pStyle w:val="BodyText"/>
+        <w:spacing w:line="240" w:lineRule="auto"/>
+      </w:pPr>
+      <w:r>
+        <w:t xml:space="preserve">4. The system saves the data, and displays a message to the success </w:t>
+      </w:r>
+    </w:p>
+    <w:p>
+      <w:pPr>
+        <w:pStyle w:val="BodyText"/>
+        <w:spacing w:line="240" w:lineRule="auto"/>
+      </w:pPr>
+    </w:p>
+    <w:p>
+      <w:pPr>
+        <w:pStyle w:val="BodyText"/>
+        <w:spacing w:line="240" w:lineRule="auto"/>
+        <w:rPr>
+          <w:b/>
+        </w:rPr>
+      </w:pPr>
+      <w:r>
+        <w:rPr>
+          <w:b/>
+        </w:rPr>
+        <w:t xml:space="preserve">Extensions: </w:t>
+      </w:r>
+    </w:p>
+    <w:p>
+      <w:pPr>
+        <w:pStyle w:val="BodyText"/>
+        <w:spacing w:line="240" w:lineRule="auto"/>
+      </w:pPr>
+      <w:r>
+        <w:t xml:space="preserve">a) If the student is not found, display error message and redisplays the window in step 2 </w:t>
+      </w:r>
+    </w:p>
+    <w:p>
+      <w:pPr>
+        <w:pStyle w:val="BodyText"/>
+        <w:spacing w:line="240" w:lineRule="auto"/>
+      </w:pPr>
+      <w:r>
+        <w:t>b) If the note entered is less than 1 and more than 10 displays the error message, and return to step 2</w:t>
+      </w:r>
+    </w:p>
+    <w:p>
+      <w:pPr>
+        <w:pStyle w:val="BodyText"/>
+        <w:spacing w:line="240" w:lineRule="auto"/>
+      </w:pPr>
+    </w:p>
+    <w:p>
+      <w:pPr>
+        <w:pStyle w:val="BodyText"/>
+        <w:spacing w:line="240" w:lineRule="auto"/>
+      </w:pPr>
+    </w:p>
+    <w:p>
+      <w:pPr>
+        <w:pStyle w:val="BodyText"/>
+        <w:spacing w:line="240" w:lineRule="auto"/>
+      </w:pPr>
+      <w:r>
+        <w:rPr>
+          <w:b/>
+        </w:rPr>
+        <w:t>II. Use cases</w:t>
+      </w:r>
+      <w:r>
+        <w:t xml:space="preserve">: Insert new student </w:t>
+      </w:r>
+    </w:p>
+    <w:p>
+      <w:pPr>
+        <w:pStyle w:val="BodyText"/>
+        <w:spacing w:line="240" w:lineRule="auto"/>
+      </w:pPr>
+      <w:r>
+        <w:rPr>
+          <w:b/>
+        </w:rPr>
+        <w:t>Level:</w:t>
+      </w:r>
+      <w:r>
+        <w:t xml:space="preserve"> user-goal level </w:t>
+      </w:r>
+    </w:p>
+    <w:p>
+      <w:pPr>
+        <w:pStyle w:val="BodyText"/>
+        <w:spacing w:line="240" w:lineRule="auto"/>
+      </w:pPr>
+      <w:r>
+        <w:rPr>
+          <w:b/>
+        </w:rPr>
+        <w:t>Primary Actor:</w:t>
+      </w:r>
+      <w:r>
+        <w:t xml:space="preserve"> Administrator </w:t>
+      </w:r>
+    </w:p>
+    <w:p>
+      <w:pPr>
+        <w:pStyle w:val="BodyText"/>
+        <w:spacing w:line="240" w:lineRule="auto"/>
+        <w:rPr>
+          <w:b/>
+        </w:rPr>
+      </w:pPr>
+      <w:r>
+        <w:rPr>
+          <w:b/>
+        </w:rPr>
+        <w:t xml:space="preserve">Main success scenario: </w:t>
+      </w:r>
+    </w:p>
+    <w:p>
+      <w:pPr>
+        <w:pStyle w:val="BodyText"/>
+        <w:spacing w:line="240" w:lineRule="auto"/>
+      </w:pPr>
+      <w:r>
+        <w:t xml:space="preserve">1. The user selects New Student Introduction </w:t>
+      </w:r>
+    </w:p>
+    <w:p>
+      <w:pPr>
+        <w:pStyle w:val="BodyText"/>
+        <w:spacing w:line="240" w:lineRule="auto"/>
+      </w:pPr>
+      <w:r>
+        <w:t xml:space="preserve">2. The system will display a window with fields to be filled </w:t>
+      </w:r>
+    </w:p>
+    <w:p>
+      <w:pPr>
+        <w:pStyle w:val="BodyText"/>
+        <w:spacing w:line="240" w:lineRule="auto"/>
+      </w:pPr>
+      <w:r>
+        <w:t>3. Student data administrator completes and click the OK  button</w:t>
+      </w:r>
+    </w:p>
+    <w:p>
+      <w:pPr>
+        <w:pStyle w:val="BodyText"/>
+        <w:spacing w:line="240" w:lineRule="auto"/>
+      </w:pPr>
+      <w:r>
+        <w:t xml:space="preserve">4. The system saves the data, and displays a message to the success </w:t>
+      </w:r>
+    </w:p>
+    <w:p>
+      <w:pPr>
+        <w:pStyle w:val="BodyText"/>
+        <w:spacing w:line="240" w:lineRule="auto"/>
+      </w:pPr>
+    </w:p>
+    <w:p>
+      <w:pPr>
+        <w:pStyle w:val="BodyText"/>
+        <w:spacing w:line="240" w:lineRule="auto"/>
+        <w:rPr>
+          <w:b/>
+        </w:rPr>
+      </w:pPr>
+      <w:r>
+        <w:rPr>
+          <w:b/>
+        </w:rPr>
+        <w:t xml:space="preserve">Extensions: </w:t>
+      </w:r>
+    </w:p>
+    <w:p>
+      <w:pPr>
+        <w:pStyle w:val="BodyText"/>
+        <w:spacing w:line="240" w:lineRule="auto"/>
+      </w:pPr>
+      <w:r>
+        <w:t xml:space="preserve">a) If the student already exists in the database, it displays error message and redisplays the window in step2 </w:t>
+      </w:r>
+    </w:p>
+    <w:p>
+      <w:pPr>
+        <w:pStyle w:val="BodyText"/>
+        <w:spacing w:line="240" w:lineRule="auto"/>
+      </w:pPr>
+      <w:r>
+        <w:t>b) If the format CNP or birth date, or else the system does not meet expectations, it is resumed from step 2</w:t>
+      </w:r>
+    </w:p>
+    <w:p>
+      <w:pPr>
+        <w:pStyle w:val="BodyText"/>
+        <w:spacing w:line="240" w:lineRule="auto"/>
+      </w:pPr>
+    </w:p>
+    <w:p>
+      <w:pPr>
+        <w:pStyle w:val="BodyText"/>
+        <w:spacing w:line="240" w:lineRule="auto"/>
+      </w:pPr>
+      <w:r>
+        <w:rPr>
+          <w:b/>
+        </w:rPr>
+        <w:lastRenderedPageBreak/>
+        <w:t>III. Use case:</w:t>
+      </w:r>
+      <w:r>
+        <w:t xml:space="preserve"> Assign student to course</w:t>
+      </w:r>
+    </w:p>
+    <w:p>
+      <w:pPr>
+        <w:pStyle w:val="BodyText"/>
+        <w:spacing w:line="240" w:lineRule="auto"/>
+      </w:pPr>
+      <w:r>
+        <w:rPr>
+          <w:b/>
+        </w:rPr>
+        <w:t>Level:</w:t>
+      </w:r>
+      <w:r>
+        <w:t xml:space="preserve"> user-goal level </w:t>
+      </w:r>
+    </w:p>
+    <w:p>
+      <w:pPr>
+        <w:pStyle w:val="BodyText"/>
+        <w:spacing w:line="240" w:lineRule="auto"/>
+      </w:pPr>
+      <w:r>
+        <w:rPr>
+          <w:b/>
+        </w:rPr>
+        <w:t>Primary Actor:</w:t>
+      </w:r>
+      <w:r>
+        <w:t xml:space="preserve"> Administrator </w:t>
+      </w:r>
+    </w:p>
+    <w:p>
+      <w:pPr>
+        <w:pStyle w:val="BodyText"/>
+        <w:spacing w:line="240" w:lineRule="auto"/>
+        <w:rPr>
+          <w:b/>
+        </w:rPr>
+      </w:pPr>
+      <w:r>
+        <w:rPr>
+          <w:b/>
+        </w:rPr>
+        <w:t xml:space="preserve">Main success scenario: </w:t>
+      </w:r>
+    </w:p>
+    <w:p>
+      <w:pPr>
+        <w:pStyle w:val="BodyText"/>
+        <w:spacing w:line="240" w:lineRule="auto"/>
+      </w:pPr>
+      <w:r>
+        <w:t xml:space="preserve">1. Assign user selects courses </w:t>
+      </w:r>
+    </w:p>
+    <w:p>
+      <w:pPr>
+        <w:pStyle w:val="BodyText"/>
+        <w:spacing w:line="240" w:lineRule="auto"/>
+      </w:pPr>
+      <w:r>
+        <w:t xml:space="preserve">2. The system will display a window with fields to be filled </w:t>
+      </w:r>
+    </w:p>
+    <w:p>
+      <w:pPr>
+        <w:pStyle w:val="BodyText"/>
+        <w:spacing w:line="240" w:lineRule="auto"/>
+      </w:pPr>
+      <w:r>
+        <w:t>3. Administrator add name / CNP student, course name, and click the OK button</w:t>
+      </w:r>
+    </w:p>
+    <w:p>
+      <w:pPr>
+        <w:pStyle w:val="BodyText"/>
+        <w:spacing w:line="240" w:lineRule="auto"/>
+      </w:pPr>
+      <w:r>
+        <w:t xml:space="preserve">4. The system saves the data, and displays a message to the success </w:t>
+      </w:r>
+    </w:p>
+    <w:p>
+      <w:pPr>
+        <w:pStyle w:val="BodyText"/>
+        <w:spacing w:line="240" w:lineRule="auto"/>
+      </w:pPr>
+    </w:p>
+    <w:p>
+      <w:pPr>
+        <w:pStyle w:val="BodyText"/>
+        <w:spacing w:line="240" w:lineRule="auto"/>
+        <w:rPr>
+          <w:b/>
+        </w:rPr>
+      </w:pPr>
+      <w:r>
+        <w:rPr>
+          <w:b/>
+        </w:rPr>
+        <w:t xml:space="preserve">Extensions: </w:t>
+      </w:r>
+    </w:p>
+    <w:p>
+      <w:pPr>
+        <w:pStyle w:val="BodyText"/>
+        <w:spacing w:line="240" w:lineRule="auto"/>
+      </w:pPr>
+      <w:r>
+        <w:t xml:space="preserve">a) If the student is already assigned to that course, it displays error message and redisplays the window in step 2 </w:t>
+      </w:r>
+    </w:p>
+    <w:p>
+      <w:pPr>
+        <w:pStyle w:val="BodyText"/>
+        <w:spacing w:line="240" w:lineRule="auto"/>
+      </w:pPr>
+      <w:r>
+        <w:t xml:space="preserve">b) If the student does not exist in the database, the error message is displayed, it is resumed from step 2 </w:t>
+      </w:r>
+    </w:p>
+    <w:p>
+      <w:pPr>
+        <w:pStyle w:val="BodyText"/>
+        <w:spacing w:line="240" w:lineRule="auto"/>
+        <w:ind w:left="0"/>
+      </w:pPr>
+      <w:r>
+        <w:t xml:space="preserve">               c) If the course is not taught school printer displays the error message, it resumes from step 2</w:t>
+      </w:r>
+    </w:p>
+    <w:p/>
+    <w:p>
+      <w:pPr>
+        <w:pStyle w:val="Heading1"/>
+        <w:widowControl/>
         <w:rPr>
           <w:rFonts w:ascii="Times New Roman" w:hAnsi="Times New Roman"/>
         </w:rPr>
+      </w:pPr>
+      <w:r>
+        <w:rPr>
+          <w:rFonts w:ascii="Times New Roman" w:hAnsi="Times New Roman"/>
+        </w:rPr>
         <w:t>UML Use-Case Diagrams</w:t>
       </w:r>
       <w:bookmarkEnd w:id="5"/>
@@ -1594,18 +1186,72 @@
         <w:pStyle w:val="InfoBlue"/>
       </w:pPr>
       <w:r>
-        <w:t>[</w:t>
-      </w:r>
-      <w:r>
-        <w:t>Create the UML Use-Case Diagrams.</w:t>
-      </w:r>
-      <w:r>
-        <w:t>]</w:t>
-      </w:r>
+        <w:rPr>
+          <w:noProof/>
+        </w:rPr>
+        <w:pict>
+          <v:shapetype id="_x0000_t75" coordsize="21600,21600" o:spt="75" o:preferrelative="t" path="m@4@5l@4@11@9@11@9@5xe" filled="f" stroked="f">
+            <v:stroke joinstyle="miter"/>
+            <v:formulas>
+              <v:f eqn="if lineDrawn pixelLineWidth 0"/>
+              <v:f eqn="sum @0 1 0"/>
+              <v:f eqn="sum 0 0 @1"/>
+              <v:f eqn="prod @2 1 2"/>
+              <v:f eqn="prod @3 21600 pixelWidth"/>
+              <v:f eqn="prod @3 21600 pixelHeight"/>
+              <v:f eqn="sum @0 0 1"/>
+              <v:f eqn="prod @6 1 2"/>
+              <v:f eqn="prod @7 21600 pixelWidth"/>
+              <v:f eqn="sum @8 21600 0"/>
+              <v:f eqn="prod @7 21600 pixelHeight"/>
+              <v:f eqn="sum @10 21600 0"/>
+            </v:formulas>
+            <v:path o:extrusionok="f" gradientshapeok="t" o:connecttype="rect"/>
+            <o:lock v:ext="edit" aspectratio="t"/>
+          </v:shapetype>
+          <v:shape id="Picture 1" o:spid="_x0000_i1025" type="#_x0000_t75" alt="Description: UseCaseTeacher" style="width:315.1pt;height:247.7pt;visibility:visible;mso-wrap-style:square">
+            <v:imagedata r:id="rId9" o:title="UseCaseTeacher"/>
+          </v:shape>
+        </w:pict>
+      </w:r>
+      <w:r>
+        <w:rPr>
+          <w:noProof/>
+        </w:rPr>
+        <w:lastRenderedPageBreak/>
+        <w:pict>
+          <v:shape id="Picture 2" o:spid="_x0000_i1026" type="#_x0000_t75" alt="Description: UseCaseStudent" style="width:254.95pt;height:180.35pt;visibility:visible;mso-wrap-style:square">
+            <v:imagedata r:id="rId10" o:title="UseCaseStudent"/>
+          </v:shape>
+        </w:pict>
+      </w:r>
+      <w:r>
+        <w:rPr>
+          <w:noProof/>
+        </w:rPr>
+        <w:pict>
+          <v:shape id="Picture 3" o:spid="_x0000_i1027" type="#_x0000_t75" alt="Description: UseCaseParent" style="width:247.7pt;height:180.35pt;visibility:visible;mso-wrap-style:square">
+            <v:imagedata r:id="rId11" o:title="UseCaseParent"/>
+          </v:shape>
+        </w:pict>
+      </w:r>
+      <w:r>
+        <w:rPr>
+          <w:noProof/>
+        </w:rPr>
+        <w:lastRenderedPageBreak/>
+        <w:pict>
+          <v:shape id="Picture 4" o:spid="_x0000_i1028" type="#_x0000_t75" alt="Description: UseCaseAdmin" style="width:307.8pt;height:330.3pt;visibility:visible;mso-wrap-style:square">
+            <v:imagedata r:id="rId12" o:title="UseCaseAdmin"/>
+          </v:shape>
+        </w:pict>
+      </w:r>
+      <w:bookmarkStart w:id="6" w:name="_GoBack"/>
+      <w:bookmarkEnd w:id="6"/>
     </w:p>
     <w:sectPr>
-      <w:headerReference w:type="default" r:id="rId8"/>
-      <w:footerReference w:type="default" r:id="rId9"/>
+      <w:headerReference w:type="default" r:id="rId13"/>
+      <w:footerReference w:type="default" r:id="rId14"/>
       <w:endnotePr>
         <w:numFmt w:val="decimal"/>
       </w:endnotePr>
@@ -1618,7 +1264,7 @@
 </file>
 
 <file path=word/endnotes.xml><?xml version="1.0" encoding="utf-8"?>
-<w:endnotes xmlns:ve="http://schemas.openxmlformats.org/markup-compatibility/2006" xmlns:o="urn:schemas-microsoft-com:office:office" xmlns:r="http://schemas.openxmlformats.org/officeDocument/2006/relationships" xmlns:m="http://schemas.openxmlformats.org/officeDocument/2006/math" xmlns:v="urn:schemas-microsoft-com:vml" xmlns:wp="http://schemas.openxmlformats.org/drawingml/2006/wordprocessingDrawing" xmlns:w10="urn:schemas-microsoft-com:office:word" xmlns:w="http://schemas.openxmlformats.org/wordprocessingml/2006/main" xmlns:wne="http://schemas.microsoft.com/office/word/2006/wordml">
+<w:endnotes xmlns:wpc="http://schemas.microsoft.com/office/word/2010/wordprocessingCanvas" xmlns:mc="http://schemas.openxmlformats.org/markup-compatibility/2006" xmlns:o="urn:schemas-microsoft-com:office:office" xmlns:r="http://schemas.openxmlformats.org/officeDocument/2006/relationships" xmlns:m="http://schemas.openxmlformats.org/officeDocument/2006/math" xmlns:v="urn:schemas-microsoft-com:vml" xmlns:wp14="http://schemas.microsoft.com/office/word/2010/wordprocessingDrawing" xmlns:wp="http://schemas.openxmlformats.org/drawingml/2006/wordprocessingDrawing" xmlns:w10="urn:schemas-microsoft-com:office:word" xmlns:w="http://schemas.openxmlformats.org/wordprocessingml/2006/main" xmlns:w14="http://schemas.microsoft.com/office/word/2010/wordml" xmlns:wpg="http://schemas.microsoft.com/office/word/2010/wordprocessingGroup" xmlns:wpi="http://schemas.microsoft.com/office/word/2010/wordprocessingInk" xmlns:wne="http://schemas.microsoft.com/office/word/2006/wordml" xmlns:wps="http://schemas.microsoft.com/office/word/2010/wordprocessingShape" mc:Ignorable="w14 wp14">
   <w:endnote w:type="separator" w:id="-1">
     <w:p>
       <w:pPr>
@@ -1643,7 +1289,7 @@
 </file>
 
 <file path=word/footer1.xml><?xml version="1.0" encoding="utf-8"?>
-<w:ftr xmlns:ve="http://schemas.openxmlformats.org/markup-compatibility/2006" xmlns:o="urn:schemas-microsoft-com:office:office" xmlns:r="http://schemas.openxmlformats.org/officeDocument/2006/relationships" xmlns:m="http://schemas.openxmlformats.org/officeDocument/2006/math" xmlns:v="urn:schemas-microsoft-com:vml" xmlns:wp="http://schemas.openxmlformats.org/drawingml/2006/wordprocessingDrawing" xmlns:w10="urn:schemas-microsoft-com:office:word" xmlns:w="http://schemas.openxmlformats.org/wordprocessingml/2006/main" xmlns:wne="http://schemas.microsoft.com/office/word/2006/wordml">
+<w:ftr xmlns:wpc="http://schemas.microsoft.com/office/word/2010/wordprocessingCanvas" xmlns:mc="http://schemas.openxmlformats.org/markup-compatibility/2006" xmlns:o="urn:schemas-microsoft-com:office:office" xmlns:r="http://schemas.openxmlformats.org/officeDocument/2006/relationships" xmlns:m="http://schemas.openxmlformats.org/officeDocument/2006/math" xmlns:v="urn:schemas-microsoft-com:vml" xmlns:wp14="http://schemas.microsoft.com/office/word/2010/wordprocessingDrawing" xmlns:wp="http://schemas.openxmlformats.org/drawingml/2006/wordprocessingDrawing" xmlns:w10="urn:schemas-microsoft-com:office:word" xmlns:w="http://schemas.openxmlformats.org/wordprocessingml/2006/main" xmlns:w14="http://schemas.microsoft.com/office/word/2010/wordml" xmlns:wpg="http://schemas.microsoft.com/office/word/2010/wordprocessingGroup" xmlns:wpi="http://schemas.microsoft.com/office/word/2010/wordprocessingInk" xmlns:wne="http://schemas.microsoft.com/office/word/2006/wordml" xmlns:wps="http://schemas.microsoft.com/office/word/2010/wordprocessingShape" mc:Ignorable="w14 wp14">
   <w:tbl>
     <w:tblPr>
       <w:tblW w:w="0" w:type="auto"/>
@@ -1656,7 +1302,7 @@
         <w:insideV w:val="single" w:sz="6" w:space="0" w:color="auto"/>
       </w:tblBorders>
       <w:tblLayout w:type="fixed"/>
-      <w:tblLook w:val="0000"/>
+      <w:tblLook w:val="0000" w:firstRow="0" w:lastRow="0" w:firstColumn="0" w:lastColumn="0" w:noHBand="0" w:noVBand="0"/>
     </w:tblPr>
     <w:tblGrid>
       <w:gridCol w:w="3162"/>
@@ -1715,14 +1361,21 @@
           <w:r>
             <w:fldChar w:fldCharType="end"/>
           </w:r>
-          <w:fldSimple w:instr=" DOCPROPERTY &quot;Company&quot;  \* MERGEFORMAT ">
-            <w:r>
-              <w:t>&lt;Student</w:t>
-            </w:r>
-            <w:r>
-              <w:t xml:space="preserve"> Name&gt;</w:t>
-            </w:r>
-          </w:fldSimple>
+          <w:r>
+            <w:fldChar w:fldCharType="begin"/>
+          </w:r>
+          <w:r>
+            <w:instrText xml:space="preserve"> DOCPROPERTY "Company"  \* MERGEFORMAT </w:instrText>
+          </w:r>
+          <w:r>
+            <w:fldChar w:fldCharType="separate"/>
+          </w:r>
+          <w:r>
+            <w:t>Chis Razvan</w:t>
+          </w:r>
+          <w:r>
+            <w:fldChar w:fldCharType="end"/>
+          </w:r>
           <w:r>
             <w:t xml:space="preserve">, </w:t>
           </w:r>
@@ -1739,7 +1392,7 @@
             <w:rPr>
               <w:noProof/>
             </w:rPr>
-            <w:t>2012</w:t>
+            <w:t>2017</w:t>
           </w:r>
           <w:r>
             <w:fldChar w:fldCharType="end"/>
@@ -1786,7 +1439,7 @@
               <w:rStyle w:val="PageNumber"/>
               <w:noProof/>
             </w:rPr>
-            <w:t>4</w:t>
+            <w:t>7</w:t>
           </w:r>
           <w:r>
             <w:rPr>
@@ -1807,7 +1460,7 @@
 </file>
 
 <file path=word/footnotes.xml><?xml version="1.0" encoding="utf-8"?>
-<w:footnotes xmlns:ve="http://schemas.openxmlformats.org/markup-compatibility/2006" xmlns:o="urn:schemas-microsoft-com:office:office" xmlns:r="http://schemas.openxmlformats.org/officeDocument/2006/relationships" xmlns:m="http://schemas.openxmlformats.org/officeDocument/2006/math" xmlns:v="urn:schemas-microsoft-com:vml" xmlns:wp="http://schemas.openxmlformats.org/drawingml/2006/wordprocessingDrawing" xmlns:w10="urn:schemas-microsoft-com:office:word" xmlns:w="http://schemas.openxmlformats.org/wordprocessingml/2006/main" xmlns:wne="http://schemas.microsoft.com/office/word/2006/wordml">
+<w:footnotes xmlns:wpc="http://schemas.microsoft.com/office/word/2010/wordprocessingCanvas" xmlns:mc="http://schemas.openxmlformats.org/markup-compatibility/2006" xmlns:o="urn:schemas-microsoft-com:office:office" xmlns:r="http://schemas.openxmlformats.org/officeDocument/2006/relationships" xmlns:m="http://schemas.openxmlformats.org/officeDocument/2006/math" xmlns:v="urn:schemas-microsoft-com:vml" xmlns:wp14="http://schemas.microsoft.com/office/word/2010/wordprocessingDrawing" xmlns:wp="http://schemas.openxmlformats.org/drawingml/2006/wordprocessingDrawing" xmlns:w10="urn:schemas-microsoft-com:office:word" xmlns:w="http://schemas.openxmlformats.org/wordprocessingml/2006/main" xmlns:w14="http://schemas.microsoft.com/office/word/2010/wordml" xmlns:wpg="http://schemas.microsoft.com/office/word/2010/wordprocessingGroup" xmlns:wpi="http://schemas.microsoft.com/office/word/2010/wordprocessingInk" xmlns:wne="http://schemas.microsoft.com/office/word/2006/wordml" xmlns:wps="http://schemas.microsoft.com/office/word/2010/wordprocessingShape" mc:Ignorable="w14 wp14">
   <w:footnote w:type="separator" w:id="-1">
     <w:p>
       <w:pPr>
@@ -1832,7 +1485,7 @@
 </file>
 
 <file path=word/header1.xml><?xml version="1.0" encoding="utf-8"?>
-<w:hdr xmlns:ve="http://schemas.openxmlformats.org/markup-compatibility/2006" xmlns:o="urn:schemas-microsoft-com:office:office" xmlns:r="http://schemas.openxmlformats.org/officeDocument/2006/relationships" xmlns:m="http://schemas.openxmlformats.org/officeDocument/2006/math" xmlns:v="urn:schemas-microsoft-com:vml" xmlns:wp="http://schemas.openxmlformats.org/drawingml/2006/wordprocessingDrawing" xmlns:w10="urn:schemas-microsoft-com:office:word" xmlns:w="http://schemas.openxmlformats.org/wordprocessingml/2006/main" xmlns:wne="http://schemas.microsoft.com/office/word/2006/wordml">
+<w:hdr xmlns:wpc="http://schemas.microsoft.com/office/word/2010/wordprocessingCanvas" xmlns:mc="http://schemas.openxmlformats.org/markup-compatibility/2006" xmlns:o="urn:schemas-microsoft-com:office:office" xmlns:r="http://schemas.openxmlformats.org/officeDocument/2006/relationships" xmlns:m="http://schemas.openxmlformats.org/officeDocument/2006/math" xmlns:v="urn:schemas-microsoft-com:vml" xmlns:wp14="http://schemas.microsoft.com/office/word/2010/wordprocessingDrawing" xmlns:wp="http://schemas.openxmlformats.org/drawingml/2006/wordprocessingDrawing" xmlns:w10="urn:schemas-microsoft-com:office:word" xmlns:w="http://schemas.openxmlformats.org/wordprocessingml/2006/main" xmlns:w14="http://schemas.microsoft.com/office/word/2010/wordml" xmlns:wpg="http://schemas.microsoft.com/office/word/2010/wordprocessingGroup" xmlns:wpi="http://schemas.microsoft.com/office/word/2010/wordprocessingInk" xmlns:wne="http://schemas.microsoft.com/office/word/2006/wordml" xmlns:wps="http://schemas.microsoft.com/office/word/2010/wordprocessingShape" mc:Ignorable="w14 wp14">
   <w:p>
     <w:pPr>
       <w:rPr>
@@ -1857,32 +1510,39 @@
       </w:pBdr>
       <w:jc w:val="right"/>
     </w:pPr>
-    <w:fldSimple w:instr=" DOCPROPERTY &quot;Company&quot;  \* MERGEFORMAT ">
-      <w:r>
-        <w:rPr>
-          <w:rFonts w:ascii="Arial" w:hAnsi="Arial"/>
-          <w:b/>
-          <w:sz w:val="36"/>
-        </w:rPr>
-        <w:t>&lt;</w:t>
-      </w:r>
-      <w:r>
-        <w:rPr>
-          <w:rFonts w:ascii="Arial" w:hAnsi="Arial"/>
-          <w:b/>
-          <w:sz w:val="36"/>
-        </w:rPr>
-        <w:t>Student</w:t>
-      </w:r>
-      <w:r>
-        <w:rPr>
-          <w:rFonts w:ascii="Arial" w:hAnsi="Arial"/>
-          <w:b/>
-          <w:sz w:val="36"/>
-        </w:rPr>
-        <w:t xml:space="preserve"> Name&gt;</w:t>
-      </w:r>
-    </w:fldSimple>
+  </w:p>
+  <w:p>
+    <w:pPr>
+      <w:pBdr>
+        <w:bottom w:val="single" w:sz="6" w:space="1" w:color="auto"/>
+      </w:pBdr>
+      <w:jc w:val="right"/>
+    </w:pPr>
+    <w:r>
+      <w:fldChar w:fldCharType="begin"/>
+    </w:r>
+    <w:r>
+      <w:instrText xml:space="preserve"> DOCPROPERTY "Company"  \* MERGEFORMAT </w:instrText>
+    </w:r>
+    <w:r>
+      <w:fldChar w:fldCharType="separate"/>
+    </w:r>
+    <w:r>
+      <w:rPr>
+        <w:rFonts w:ascii="Arial" w:hAnsi="Arial"/>
+        <w:b/>
+        <w:sz w:val="36"/>
+      </w:rPr>
+      <w:t>&lt;Chis Razvan&gt;</w:t>
+    </w:r>
+    <w:r>
+      <w:rPr>
+        <w:rFonts w:ascii="Arial" w:hAnsi="Arial"/>
+        <w:b/>
+        <w:sz w:val="36"/>
+      </w:rPr>
+      <w:fldChar w:fldCharType="end"/>
+    </w:r>
   </w:p>
   <w:p>
     <w:pPr>
@@ -1896,16 +1556,31 @@
         <w:sz w:val="36"/>
       </w:rPr>
     </w:pPr>
-    <w:fldSimple w:instr=" DOCPROPERTY &quot;Company&quot;  \* MERGEFORMAT ">
-      <w:r>
-        <w:rPr>
-          <w:rFonts w:ascii="Arial" w:hAnsi="Arial"/>
-          <w:b/>
-          <w:sz w:val="36"/>
-        </w:rPr>
-        <w:t>&lt;Group Number&gt;</w:t>
-      </w:r>
-    </w:fldSimple>
+    <w:r>
+      <w:fldChar w:fldCharType="begin"/>
+    </w:r>
+    <w:r>
+      <w:instrText xml:space="preserve"> DOCPROPERTY "Company"  \* MERGEFORMAT </w:instrText>
+    </w:r>
+    <w:r>
+      <w:fldChar w:fldCharType="separate"/>
+    </w:r>
+    <w:r>
+      <w:rPr>
+        <w:rFonts w:ascii="Arial" w:hAnsi="Arial"/>
+        <w:b/>
+        <w:sz w:val="36"/>
+      </w:rPr>
+      <w:t>&lt;30233&gt;</w:t>
+    </w:r>
+    <w:r>
+      <w:rPr>
+        <w:rFonts w:ascii="Arial" w:hAnsi="Arial"/>
+        <w:b/>
+        <w:sz w:val="36"/>
+      </w:rPr>
+      <w:fldChar w:fldCharType="end"/>
+    </w:r>
   </w:p>
   <w:p>
     <w:pPr>
@@ -1927,7 +1602,7 @@
 </file>
 
 <file path=word/header2.xml><?xml version="1.0" encoding="utf-8"?>
-<w:hdr xmlns:ve="http://schemas.openxmlformats.org/markup-compatibility/2006" xmlns:o="urn:schemas-microsoft-com:office:office" xmlns:r="http://schemas.openxmlformats.org/officeDocument/2006/relationships" xmlns:m="http://schemas.openxmlformats.org/officeDocument/2006/math" xmlns:v="urn:schemas-microsoft-com:vml" xmlns:wp="http://schemas.openxmlformats.org/drawingml/2006/wordprocessingDrawing" xmlns:w10="urn:schemas-microsoft-com:office:word" xmlns:w="http://schemas.openxmlformats.org/wordprocessingml/2006/main" xmlns:wne="http://schemas.microsoft.com/office/word/2006/wordml">
+<w:hdr xmlns:wpc="http://schemas.microsoft.com/office/word/2010/wordprocessingCanvas" xmlns:mc="http://schemas.openxmlformats.org/markup-compatibility/2006" xmlns:o="urn:schemas-microsoft-com:office:office" xmlns:r="http://schemas.openxmlformats.org/officeDocument/2006/relationships" xmlns:m="http://schemas.openxmlformats.org/officeDocument/2006/math" xmlns:v="urn:schemas-microsoft-com:vml" xmlns:wp14="http://schemas.microsoft.com/office/word/2010/wordprocessingDrawing" xmlns:wp="http://schemas.openxmlformats.org/drawingml/2006/wordprocessingDrawing" xmlns:w10="urn:schemas-microsoft-com:office:word" xmlns:w="http://schemas.openxmlformats.org/wordprocessingml/2006/main" xmlns:w14="http://schemas.microsoft.com/office/word/2010/wordml" xmlns:wpg="http://schemas.microsoft.com/office/word/2010/wordprocessingGroup" xmlns:wpi="http://schemas.microsoft.com/office/word/2010/wordprocessingInk" xmlns:wne="http://schemas.microsoft.com/office/word/2006/wordml" xmlns:wps="http://schemas.microsoft.com/office/word/2010/wordprocessingShape" mc:Ignorable="w14 wp14">
   <w:tbl>
     <w:tblPr>
       <w:tblW w:w="0" w:type="auto"/>
@@ -1940,7 +1615,7 @@
         <w:insideV w:val="single" w:sz="6" w:space="0" w:color="auto"/>
       </w:tblBorders>
       <w:tblLayout w:type="fixed"/>
-      <w:tblLook w:val="0000"/>
+      <w:tblLook w:val="0000" w:firstRow="0" w:lastRow="0" w:firstColumn="0" w:lastColumn="0" w:noHBand="0" w:noVBand="0"/>
     </w:tblPr>
     <w:tblGrid>
       <w:gridCol w:w="6379"/>
@@ -1952,11 +1627,12 @@
           <w:tcW w:w="6379" w:type="dxa"/>
         </w:tcPr>
         <w:p>
-          <w:fldSimple w:instr="subject  \* Mergeformat ">
-            <w:r>
-              <w:t>&lt;Project Name&gt;</w:t>
-            </w:r>
-          </w:fldSimple>
+          <w:r>
+            <w:t>School Master</w:t>
+          </w:r>
+          <w:r>
+            <w:t xml:space="preserve"> </w:t>
+          </w:r>
         </w:p>
       </w:tc>
       <w:tc>
@@ -1997,31 +1673,10 @@
         </w:tcPr>
         <w:p>
           <w:r>
-            <w:t xml:space="preserve">  Date:  &lt;</w:t>
+            <w:t xml:space="preserve">  Date:  </w:t>
           </w:r>
-          <w:proofErr w:type="spellStart"/>
           <w:r>
-            <w:t>dd</w:t>
-          </w:r>
-          <w:proofErr w:type="spellEnd"/>
-          <w:r>
-            <w:t>/</w:t>
-          </w:r>
-          <w:proofErr w:type="spellStart"/>
-          <w:r>
-            <w:t>mmm</w:t>
-          </w:r>
-          <w:proofErr w:type="spellEnd"/>
-          <w:r>
-            <w:t>/</w:t>
-          </w:r>
-          <w:proofErr w:type="spellStart"/>
-          <w:r>
-            <w:t>yy</w:t>
-          </w:r>
-          <w:proofErr w:type="spellEnd"/>
-          <w:r>
-            <w:t>&gt;</w:t>
+            <w:t>22/03/2017</w:t>
           </w:r>
         </w:p>
       </w:tc>
@@ -2049,7 +1704,7 @@
 </file>
 
 <file path=word/numbering.xml><?xml version="1.0" encoding="utf-8"?>
-<w:numbering xmlns:ve="http://schemas.openxmlformats.org/markup-compatibility/2006" xmlns:o="urn:schemas-microsoft-com:office:office" xmlns:r="http://schemas.openxmlformats.org/officeDocument/2006/relationships" xmlns:m="http://schemas.openxmlformats.org/officeDocument/2006/math" xmlns:v="urn:schemas-microsoft-com:vml" xmlns:wp="http://schemas.openxmlformats.org/drawingml/2006/wordprocessingDrawing" xmlns:w10="urn:schemas-microsoft-com:office:word" xmlns:w="http://schemas.openxmlformats.org/wordprocessingml/2006/main" xmlns:wne="http://schemas.microsoft.com/office/word/2006/wordml">
+<w:numbering xmlns:wpc="http://schemas.microsoft.com/office/word/2010/wordprocessingCanvas" xmlns:mc="http://schemas.openxmlformats.org/markup-compatibility/2006" xmlns:o="urn:schemas-microsoft-com:office:office" xmlns:r="http://schemas.openxmlformats.org/officeDocument/2006/relationships" xmlns:m="http://schemas.openxmlformats.org/officeDocument/2006/math" xmlns:v="urn:schemas-microsoft-com:vml" xmlns:wp14="http://schemas.microsoft.com/office/word/2010/wordprocessingDrawing" xmlns:wp="http://schemas.openxmlformats.org/drawingml/2006/wordprocessingDrawing" xmlns:w10="urn:schemas-microsoft-com:office:word" xmlns:w="http://schemas.openxmlformats.org/wordprocessingml/2006/main" xmlns:w14="http://schemas.microsoft.com/office/word/2010/wordml" xmlns:wpg="http://schemas.microsoft.com/office/word/2010/wordprocessingGroup" xmlns:wpi="http://schemas.microsoft.com/office/word/2010/wordprocessingInk" xmlns:wne="http://schemas.microsoft.com/office/word/2006/wordml" xmlns:wps="http://schemas.microsoft.com/office/word/2010/wordprocessingShape" mc:Ignorable="w14 wp14">
   <w:abstractNum w:abstractNumId="0">
     <w:nsid w:val="FFFFFFFB"/>
     <w:multiLevelType w:val="multilevel"/>
@@ -2709,12 +2364,12 @@
 </file>
 
 <file path=word/styles.xml><?xml version="1.0" encoding="utf-8"?>
-<w:styles xmlns:r="http://schemas.openxmlformats.org/officeDocument/2006/relationships" xmlns:w="http://schemas.openxmlformats.org/wordprocessingml/2006/main">
+<w:styles xmlns:mc="http://schemas.openxmlformats.org/markup-compatibility/2006" xmlns:r="http://schemas.openxmlformats.org/officeDocument/2006/relationships" xmlns:w="http://schemas.openxmlformats.org/wordprocessingml/2006/main" xmlns:w14="http://schemas.microsoft.com/office/word/2010/wordml" mc:Ignorable="w14">
   <w:docDefaults>
     <w:rPrDefault>
       <w:rPr>
         <w:rFonts w:ascii="Times New Roman" w:eastAsia="Times New Roman" w:hAnsi="Times New Roman" w:cs="Times New Roman"/>
-        <w:lang w:val="ro-RO" w:eastAsia="ro-RO" w:bidi="ar-SA"/>
+        <w:lang w:val="en-US" w:eastAsia="en-US" w:bidi="ar-SA"/>
       </w:rPr>
     </w:rPrDefault>
     <w:pPrDefault/>
@@ -2866,9 +2521,6 @@
       <w:widowControl w:val="0"/>
       <w:spacing w:line="240" w:lineRule="atLeast"/>
     </w:pPr>
-    <w:rPr>
-      <w:lang w:val="en-US" w:eastAsia="en-US"/>
-    </w:rPr>
   </w:style>
   <w:style w:type="paragraph" w:styleId="Heading1">
     <w:name w:val="heading 1"/>
@@ -3048,7 +2700,6 @@
     <w:uiPriority w:val="99"/>
     <w:semiHidden/>
     <w:unhideWhenUsed/>
-    <w:qFormat/>
     <w:tblPr>
       <w:tblInd w:w="0" w:type="dxa"/>
       <w:tblCellMar>
@@ -3324,7 +2975,6 @@
   </w:style>
   <w:style w:type="character" w:styleId="FootnoteReference">
     <w:name w:val="footnote reference"/>
-    <w:basedOn w:val="DefaultParagraphFont"/>
     <w:semiHidden/>
     <w:rsid w:val="008C4393"/>
     <w:rPr>
@@ -3446,7 +3096,6 @@
   </w:style>
   <w:style w:type="character" w:styleId="Hyperlink">
     <w:name w:val="Hyperlink"/>
-    <w:basedOn w:val="DefaultParagraphFont"/>
     <w:semiHidden/>
     <w:rsid w:val="008C4393"/>
     <w:rPr>
@@ -3503,7 +3152,6 @@
   </w:style>
   <w:style w:type="character" w:customStyle="1" w:styleId="BalloonTextChar">
     <w:name w:val="Balloon Text Char"/>
-    <w:basedOn w:val="DefaultParagraphFont"/>
     <w:link w:val="BalloonText"/>
     <w:uiPriority w:val="99"/>
     <w:semiHidden/>
@@ -3513,6 +3161,196 @@
       <w:sz w:val="16"/>
       <w:szCs w:val="16"/>
     </w:rPr>
+  </w:style>
+</w:styles>
+</file>
+
+<file path=word/stylesWithEffects.xml><?xml version="1.0" encoding="utf-8"?>
+<w:styles xmlns:wpc="http://schemas.microsoft.com/office/word/2010/wordprocessingCanvas" xmlns:mc="http://schemas.openxmlformats.org/markup-compatibility/2006" xmlns:o="urn:schemas-microsoft-com:office:office" xmlns:r="http://schemas.openxmlformats.org/officeDocument/2006/relationships" xmlns:m="http://schemas.openxmlformats.org/officeDocument/2006/math" xmlns:v="urn:schemas-microsoft-com:vml" xmlns:wp14="http://schemas.microsoft.com/office/word/2010/wordprocessingDrawing" xmlns:wp="http://schemas.openxmlformats.org/drawingml/2006/wordprocessingDrawing" xmlns:w10="urn:schemas-microsoft-com:office:word" xmlns:w="http://schemas.openxmlformats.org/wordprocessingml/2006/main" xmlns:w14="http://schemas.microsoft.com/office/word/2010/wordml" xmlns:wpg="http://schemas.microsoft.com/office/word/2010/wordprocessingGroup" xmlns:wpi="http://schemas.microsoft.com/office/word/2010/wordprocessingInk" xmlns:wne="http://schemas.microsoft.com/office/word/2006/wordml" xmlns:wps="http://schemas.microsoft.com/office/word/2010/wordprocessingShape" mc:Ignorable="w14 wp14">
+  <w:docDefaults>
+    <w:rPrDefault>
+      <w:rPr>
+        <w:rFonts w:asciiTheme="minorHAnsi" w:eastAsiaTheme="minorEastAsia" w:hAnsiTheme="minorHAnsi" w:cstheme="minorBidi"/>
+        <w:sz w:val="22"/>
+        <w:szCs w:val="22"/>
+        <w:lang w:val="en-US" w:eastAsia="en-US" w:bidi="ar-SA"/>
+      </w:rPr>
+    </w:rPrDefault>
+    <w:pPrDefault>
+      <w:pPr>
+        <w:spacing w:after="200" w:line="276" w:lineRule="auto"/>
+      </w:pPr>
+    </w:pPrDefault>
+  </w:docDefaults>
+  <w:latentStyles w:defLockedState="0" w:defUIPriority="99" w:defSemiHidden="1" w:defUnhideWhenUsed="1" w:defQFormat="0" w:count="267">
+    <w:lsdException w:name="Normal" w:semiHidden="0" w:uiPriority="0" w:unhideWhenUsed="0" w:qFormat="1"/>
+    <w:lsdException w:name="heading 1" w:semiHidden="0" w:uiPriority="9" w:unhideWhenUsed="0" w:qFormat="1"/>
+    <w:lsdException w:name="heading 2" w:uiPriority="9" w:qFormat="1"/>
+    <w:lsdException w:name="heading 3" w:uiPriority="9" w:qFormat="1"/>
+    <w:lsdException w:name="heading 4" w:uiPriority="9" w:qFormat="1"/>
+    <w:lsdException w:name="heading 5" w:uiPriority="9" w:qFormat="1"/>
+    <w:lsdException w:name="heading 6" w:uiPriority="9" w:qFormat="1"/>
+    <w:lsdException w:name="heading 7" w:uiPriority="9" w:qFormat="1"/>
+    <w:lsdException w:name="heading 8" w:uiPriority="9" w:qFormat="1"/>
+    <w:lsdException w:name="heading 9" w:uiPriority="9" w:qFormat="1"/>
+    <w:lsdException w:name="toc 1" w:uiPriority="39"/>
+    <w:lsdException w:name="toc 2" w:uiPriority="39"/>
+    <w:lsdException w:name="toc 3" w:uiPriority="39"/>
+    <w:lsdException w:name="toc 4" w:uiPriority="39"/>
+    <w:lsdException w:name="toc 5" w:uiPriority="39"/>
+    <w:lsdException w:name="toc 6" w:uiPriority="39"/>
+    <w:lsdException w:name="toc 7" w:uiPriority="39"/>
+    <w:lsdException w:name="toc 8" w:uiPriority="39"/>
+    <w:lsdException w:name="toc 9" w:uiPriority="39"/>
+    <w:lsdException w:name="caption" w:uiPriority="35" w:qFormat="1"/>
+    <w:lsdException w:name="Title" w:semiHidden="0" w:uiPriority="10" w:unhideWhenUsed="0" w:qFormat="1"/>
+    <w:lsdException w:name="Default Paragraph Font" w:uiPriority="1"/>
+    <w:lsdException w:name="Subtitle" w:semiHidden="0" w:uiPriority="11" w:unhideWhenUsed="0" w:qFormat="1"/>
+    <w:lsdException w:name="Strong" w:semiHidden="0" w:uiPriority="22" w:unhideWhenUsed="0" w:qFormat="1"/>
+    <w:lsdException w:name="Emphasis" w:semiHidden="0" w:uiPriority="20" w:unhideWhenUsed="0" w:qFormat="1"/>
+    <w:lsdException w:name="Table Grid" w:semiHidden="0" w:uiPriority="59" w:unhideWhenUsed="0"/>
+    <w:lsdException w:name="Placeholder Text" w:unhideWhenUsed="0"/>
+    <w:lsdException w:name="No Spacing" w:semiHidden="0" w:uiPriority="1" w:unhideWhenUsed="0" w:qFormat="1"/>
+    <w:lsdException w:name="Light Shading" w:semiHidden="0" w:uiPriority="60" w:unhideWhenUsed="0"/>
+    <w:lsdException w:name="Light List" w:semiHidden="0" w:uiPriority="61" w:unhideWhenUsed="0"/>
+    <w:lsdException w:name="Light Grid" w:semiHidden="0" w:uiPriority="62" w:unhideWhenUsed="0"/>
+    <w:lsdException w:name="Medium Shading 1" w:semiHidden="0" w:uiPriority="63" w:unhideWhenUsed="0"/>
+    <w:lsdException w:name="Medium Shading 2" w:semiHidden="0" w:uiPriority="64" w:unhideWhenUsed="0"/>
+    <w:lsdException w:name="Medium List 1" w:semiHidden="0" w:uiPriority="65" w:unhideWhenUsed="0"/>
+    <w:lsdException w:name="Medium List 2" w:semiHidden="0" w:uiPriority="66" w:unhideWhenUsed="0"/>
+    <w:lsdException w:name="Medium Grid 1" w:semiHidden="0" w:uiPriority="67" w:unhideWhenUsed="0"/>
+    <w:lsdException w:name="Medium Grid 2" w:semiHidden="0" w:uiPriority="68" w:unhideWhenUsed="0"/>
+    <w:lsdException w:name="Medium Grid 3" w:semiHidden="0" w:uiPriority="69" w:unhideWhenUsed="0"/>
+    <w:lsdException w:name="Dark List" w:semiHidden="0" w:uiPriority="70" w:unhideWhenUsed="0"/>
+    <w:lsdException w:name="Colorful Shading" w:semiHidden="0" w:uiPriority="71" w:unhideWhenUsed="0"/>
+    <w:lsdException w:name="Colorful List" w:semiHidden="0" w:uiPriority="72" w:unhideWhenUsed="0"/>
+    <w:lsdException w:name="Colorful Grid" w:semiHidden="0" w:uiPriority="73" w:unhideWhenUsed="0"/>
+    <w:lsdException w:name="Light Shading Accent 1" w:semiHidden="0" w:uiPriority="60" w:unhideWhenUsed="0"/>
+    <w:lsdException w:name="Light List Accent 1" w:semiHidden="0" w:uiPriority="61" w:unhideWhenUsed="0"/>
+    <w:lsdException w:name="Light Grid Accent 1" w:semiHidden="0" w:uiPriority="62" w:unhideWhenUsed="0"/>
+    <w:lsdException w:name="Medium Shading 1 Accent 1" w:semiHidden="0" w:uiPriority="63" w:unhideWhenUsed="0"/>
+    <w:lsdException w:name="Medium Shading 2 Accent 1" w:semiHidden="0" w:uiPriority="64" w:unhideWhenUsed="0"/>
+    <w:lsdException w:name="Medium List 1 Accent 1" w:semiHidden="0" w:uiPriority="65" w:unhideWhenUsed="0"/>
+    <w:lsdException w:name="Revision" w:unhideWhenUsed="0"/>
+    <w:lsdException w:name="List Paragraph" w:semiHidden="0" w:uiPriority="34" w:unhideWhenUsed="0" w:qFormat="1"/>
+    <w:lsdException w:name="Quote" w:semiHidden="0" w:uiPriority="29" w:unhideWhenUsed="0" w:qFormat="1"/>
+    <w:lsdException w:name="Intense Quote" w:semiHidden="0" w:uiPriority="30" w:unhideWhenUsed="0" w:qFormat="1"/>
+    <w:lsdException w:name="Medium List 2 Accent 1" w:semiHidden="0" w:uiPriority="66" w:unhideWhenUsed="0"/>
+    <w:lsdException w:name="Medium Grid 1 Accent 1" w:semiHidden="0" w:uiPriority="67" w:unhideWhenUsed="0"/>
+    <w:lsdException w:name="Medium Grid 2 Accent 1" w:semiHidden="0" w:uiPriority="68" w:unhideWhenUsed="0"/>
+    <w:lsdException w:name="Medium Grid 3 Accent 1" w:semiHidden="0" w:uiPriority="69" w:unhideWhenUsed="0"/>
+    <w:lsdException w:name="Dark List Accent 1" w:semiHidden="0" w:uiPriority="70" w:unhideWhenUsed="0"/>
+    <w:lsdException w:name="Colorful Shading Accent 1" w:semiHidden="0" w:uiPriority="71" w:unhideWhenUsed="0"/>
+    <w:lsdException w:name="Colorful List Accent 1" w:semiHidden="0" w:uiPriority="72" w:unhideWhenUsed="0"/>
+    <w:lsdException w:name="Colorful Grid Accent 1" w:semiHidden="0" w:uiPriority="73" w:unhideWhenUsed="0"/>
+    <w:lsdException w:name="Light Shading Accent 2" w:semiHidden="0" w:uiPriority="60" w:unhideWhenUsed="0"/>
+    <w:lsdException w:name="Light List Accent 2" w:semiHidden="0" w:uiPriority="61" w:unhideWhenUsed="0"/>
+    <w:lsdException w:name="Light Grid Accent 2" w:semiHidden="0" w:uiPriority="62" w:unhideWhenUsed="0"/>
+    <w:lsdException w:name="Medium Shading 1 Accent 2" w:semiHidden="0" w:uiPriority="63" w:unhideWhenUsed="0"/>
+    <w:lsdException w:name="Medium Shading 2 Accent 2" w:semiHidden="0" w:uiPriority="64" w:unhideWhenUsed="0"/>
+    <w:lsdException w:name="Medium List 1 Accent 2" w:semiHidden="0" w:uiPriority="65" w:unhideWhenUsed="0"/>
+    <w:lsdException w:name="Medium List 2 Accent 2" w:semiHidden="0" w:uiPriority="66" w:unhideWhenUsed="0"/>
+    <w:lsdException w:name="Medium Grid 1 Accent 2" w:semiHidden="0" w:uiPriority="67" w:unhideWhenUsed="0"/>
+    <w:lsdException w:name="Medium Grid 2 Accent 2" w:semiHidden="0" w:uiPriority="68" w:unhideWhenUsed="0"/>
+    <w:lsdException w:name="Medium Grid 3 Accent 2" w:semiHidden="0" w:uiPriority="69" w:unhideWhenUsed="0"/>
+    <w:lsdException w:name="Dark List Accent 2" w:semiHidden="0" w:uiPriority="70" w:unhideWhenUsed="0"/>
+    <w:lsdException w:name="Colorful Shading Accent 2" w:semiHidden="0" w:uiPriority="71" w:unhideWhenUsed="0"/>
+    <w:lsdException w:name="Colorful List Accent 2" w:semiHidden="0" w:uiPriority="72" w:unhideWhenUsed="0"/>
+    <w:lsdException w:name="Colorful Grid Accent 2" w:semiHidden="0" w:uiPriority="73" w:unhideWhenUsed="0"/>
+    <w:lsdException w:name="Light Shading Accent 3" w:semiHidden="0" w:uiPriority="60" w:unhideWhenUsed="0"/>
+    <w:lsdException w:name="Light List Accent 3" w:semiHidden="0" w:uiPriority="61" w:unhideWhenUsed="0"/>
+    <w:lsdException w:name="Light Grid Accent 3" w:semiHidden="0" w:uiPriority="62" w:unhideWhenUsed="0"/>
+    <w:lsdException w:name="Medium Shading 1 Accent 3" w:semiHidden="0" w:uiPriority="63" w:unhideWhenUsed="0"/>
+    <w:lsdException w:name="Medium Shading 2 Accent 3" w:semiHidden="0" w:uiPriority="64" w:unhideWhenUsed="0"/>
+    <w:lsdException w:name="Medium List 1 Accent 3" w:semiHidden="0" w:uiPriority="65" w:unhideWhenUsed="0"/>
+    <w:lsdException w:name="Medium List 2 Accent 3" w:semiHidden="0" w:uiPriority="66" w:unhideWhenUsed="0"/>
+    <w:lsdException w:name="Medium Grid 1 Accent 3" w:semiHidden="0" w:uiPriority="67" w:unhideWhenUsed="0"/>
+    <w:lsdException w:name="Medium Grid 2 Accent 3" w:semiHidden="0" w:uiPriority="68" w:unhideWhenUsed="0"/>
+    <w:lsdException w:name="Medium Grid 3 Accent 3" w:semiHidden="0" w:uiPriority="69" w:unhideWhenUsed="0"/>
+    <w:lsdException w:name="Dark List Accent 3" w:semiHidden="0" w:uiPriority="70" w:unhideWhenUsed="0"/>
+    <w:lsdException w:name="Colorful Shading Accent 3" w:semiHidden="0" w:uiPriority="71" w:unhideWhenUsed="0"/>
+    <w:lsdException w:name="Colorful List Accent 3" w:semiHidden="0" w:uiPriority="72" w:unhideWhenUsed="0"/>
+    <w:lsdException w:name="Colorful Grid Accent 3" w:semiHidden="0" w:uiPriority="73" w:unhideWhenUsed="0"/>
+    <w:lsdException w:name="Light Shading Accent 4" w:semiHidden="0" w:uiPriority="60" w:unhideWhenUsed="0"/>
+    <w:lsdException w:name="Light List Accent 4" w:semiHidden="0" w:uiPriority="61" w:unhideWhenUsed="0"/>
+    <w:lsdException w:name="Light Grid Accent 4" w:semiHidden="0" w:uiPriority="62" w:unhideWhenUsed="0"/>
+    <w:lsdException w:name="Medium Shading 1 Accent 4" w:semiHidden="0" w:uiPriority="63" w:unhideWhenUsed="0"/>
+    <w:lsdException w:name="Medium Shading 2 Accent 4" w:semiHidden="0" w:uiPriority="64" w:unhideWhenUsed="0"/>
+    <w:lsdException w:name="Medium List 1 Accent 4" w:semiHidden="0" w:uiPriority="65" w:unhideWhenUsed="0"/>
+    <w:lsdException w:name="Medium List 2 Accent 4" w:semiHidden="0" w:uiPriority="66" w:unhideWhenUsed="0"/>
+    <w:lsdException w:name="Medium Grid 1 Accent 4" w:semiHidden="0" w:uiPriority="67" w:unhideWhenUsed="0"/>
+    <w:lsdException w:name="Medium Grid 2 Accent 4" w:semiHidden="0" w:uiPriority="68" w:unhideWhenUsed="0"/>
+    <w:lsdException w:name="Medium Grid 3 Accent 4" w:semiHidden="0" w:uiPriority="69" w:unhideWhenUsed="0"/>
+    <w:lsdException w:name="Dark List Accent 4" w:semiHidden="0" w:uiPriority="70" w:unhideWhenUsed="0"/>
+    <w:lsdException w:name="Colorful Shading Accent 4" w:semiHidden="0" w:uiPriority="71" w:unhideWhenUsed="0"/>
+    <w:lsdException w:name="Colorful List Accent 4" w:semiHidden="0" w:uiPriority="72" w:unhideWhenUsed="0"/>
+    <w:lsdException w:name="Colorful Grid Accent 4" w:semiHidden="0" w:uiPriority="73" w:unhideWhenUsed="0"/>
+    <w:lsdException w:name="Light Shading Accent 5" w:semiHidden="0" w:uiPriority="60" w:unhideWhenUsed="0"/>
+    <w:lsdException w:name="Light List Accent 5" w:semiHidden="0" w:uiPriority="61" w:unhideWhenUsed="0"/>
+    <w:lsdException w:name="Light Grid Accent 5" w:semiHidden="0" w:uiPriority="62" w:unhideWhenUsed="0"/>
+    <w:lsdException w:name="Medium Shading 1 Accent 5" w:semiHidden="0" w:uiPriority="63" w:unhideWhenUsed="0"/>
+    <w:lsdException w:name="Medium Shading 2 Accent 5" w:semiHidden="0" w:uiPriority="64" w:unhideWhenUsed="0"/>
+    <w:lsdException w:name="Medium List 1 Accent 5" w:semiHidden="0" w:uiPriority="65" w:unhideWhenUsed="0"/>
+    <w:lsdException w:name="Medium List 2 Accent 5" w:semiHidden="0" w:uiPriority="66" w:unhideWhenUsed="0"/>
+    <w:lsdException w:name="Medium Grid 1 Accent 5" w:semiHidden="0" w:uiPriority="67" w:unhideWhenUsed="0"/>
+    <w:lsdException w:name="Medium Grid 2 Accent 5" w:semiHidden="0" w:uiPriority="68" w:unhideWhenUsed="0"/>
+    <w:lsdException w:name="Medium Grid 3 Accent 5" w:semiHidden="0" w:uiPriority="69" w:unhideWhenUsed="0"/>
+    <w:lsdException w:name="Dark List Accent 5" w:semiHidden="0" w:uiPriority="70" w:unhideWhenUsed="0"/>
+    <w:lsdException w:name="Colorful Shading Accent 5" w:semiHidden="0" w:uiPriority="71" w:unhideWhenUsed="0"/>
+    <w:lsdException w:name="Colorful List Accent 5" w:semiHidden="0" w:uiPriority="72" w:unhideWhenUsed="0"/>
+    <w:lsdException w:name="Colorful Grid Accent 5" w:semiHidden="0" w:uiPriority="73" w:unhideWhenUsed="0"/>
+    <w:lsdException w:name="Light Shading Accent 6" w:semiHidden="0" w:uiPriority="60" w:unhideWhenUsed="0"/>
+    <w:lsdException w:name="Light List Accent 6" w:semiHidden="0" w:uiPriority="61" w:unhideWhenUsed="0"/>
+    <w:lsdException w:name="Light Grid Accent 6" w:semiHidden="0" w:uiPriority="62" w:unhideWhenUsed="0"/>
+    <w:lsdException w:name="Medium Shading 1 Accent 6" w:semiHidden="0" w:uiPriority="63" w:unhideWhenUsed="0"/>
+    <w:lsdException w:name="Medium Shading 2 Accent 6" w:semiHidden="0" w:uiPriority="64" w:unhideWhenUsed="0"/>
+    <w:lsdException w:name="Medium List 1 Accent 6" w:semiHidden="0" w:uiPriority="65" w:unhideWhenUsed="0"/>
+    <w:lsdException w:name="Medium List 2 Accent 6" w:semiHidden="0" w:uiPriority="66" w:unhideWhenUsed="0"/>
+    <w:lsdException w:name="Medium Grid 1 Accent 6" w:semiHidden="0" w:uiPriority="67" w:unhideWhenUsed="0"/>
+    <w:lsdException w:name="Medium Grid 2 Accent 6" w:semiHidden="0" w:uiPriority="68" w:unhideWhenUsed="0"/>
+    <w:lsdException w:name="Medium Grid 3 Accent 6" w:semiHidden="0" w:uiPriority="69" w:unhideWhenUsed="0"/>
+    <w:lsdException w:name="Dark List Accent 6" w:semiHidden="0" w:uiPriority="70" w:unhideWhenUsed="0"/>
+    <w:lsdException w:name="Colorful Shading Accent 6" w:semiHidden="0" w:uiPriority="71" w:unhideWhenUsed="0"/>
+    <w:lsdException w:name="Colorful List Accent 6" w:semiHidden="0" w:uiPriority="72" w:unhideWhenUsed="0"/>
+    <w:lsdException w:name="Colorful Grid Accent 6" w:semiHidden="0" w:uiPriority="73" w:unhideWhenUsed="0"/>
+    <w:lsdException w:name="Subtle Emphasis" w:semiHidden="0" w:uiPriority="19" w:unhideWhenUsed="0" w:qFormat="1"/>
+    <w:lsdException w:name="Intense Emphasis" w:semiHidden="0" w:uiPriority="21" w:unhideWhenUsed="0" w:qFormat="1"/>
+    <w:lsdException w:name="Subtle Reference" w:semiHidden="0" w:uiPriority="31" w:unhideWhenUsed="0" w:qFormat="1"/>
+    <w:lsdException w:name="Intense Reference" w:semiHidden="0" w:uiPriority="32" w:unhideWhenUsed="0" w:qFormat="1"/>
+    <w:lsdException w:name="Book Title" w:semiHidden="0" w:uiPriority="33" w:unhideWhenUsed="0" w:qFormat="1"/>
+    <w:lsdException w:name="Bibliography" w:uiPriority="37"/>
+    <w:lsdException w:name="TOC Heading" w:uiPriority="39" w:qFormat="1"/>
+  </w:latentStyles>
+  <w:style w:type="paragraph" w:default="1" w:styleId="Normal">
+    <w:name w:val="Normal"/>
+    <w:qFormat/>
+  </w:style>
+  <w:style w:type="character" w:default="1" w:styleId="DefaultParagraphFont">
+    <w:name w:val="Default Paragraph Font"/>
+    <w:uiPriority w:val="1"/>
+    <w:semiHidden/>
+    <w:unhideWhenUsed/>
+  </w:style>
+  <w:style w:type="table" w:default="1" w:styleId="TableNormal">
+    <w:name w:val="Normal Table"/>
+    <w:uiPriority w:val="99"/>
+    <w:semiHidden/>
+    <w:unhideWhenUsed/>
+    <w:tblPr>
+      <w:tblInd w:w="0" w:type="dxa"/>
+      <w:tblCellMar>
+        <w:top w:w="0" w:type="dxa"/>
+        <w:left w:w="108" w:type="dxa"/>
+        <w:bottom w:w="0" w:type="dxa"/>
+        <w:right w:w="108" w:type="dxa"/>
+      </w:tblCellMar>
+    </w:tblPr>
+  </w:style>
+  <w:style w:type="numbering" w:default="1" w:styleId="NoList">
+    <w:name w:val="No List"/>
+    <w:uiPriority w:val="99"/>
+    <w:semiHidden/>
+    <w:unhideWhenUsed/>
   </w:style>
 </w:styles>
 </file>

</xml_diff>